<commit_message>
RL and self improving code added
</commit_message>
<xml_diff>
--- a/snake 03 - o3mh.docx
+++ b/snake 03 - o3mh.docx
@@ -2153,15 +2153,7 @@
       </w:r>
       <w:proofErr w:type="gramEnd"/>
       <w:r>
-        <w:t xml:space="preserve">0], </w:t>
-      </w:r>
-      <w:proofErr w:type="spellStart"/>
-      <w:r>
-        <w:t>next_cell</w:t>
-      </w:r>
-      <w:proofErr w:type="spellEnd"/>
-      <w:r>
-        <w:t>)</w:t>
+        <w:t>0], next_cell)</w:t>
       </w:r>
     </w:p>
     <w:p>
@@ -2550,15 +2542,7 @@
       </w:r>
       <w:proofErr w:type="spellEnd"/>
       <w:r>
-        <w:t xml:space="preserve"> </w:t>
-      </w:r>
-      <w:proofErr w:type="spellStart"/>
-      <w:r>
-        <w:t>new_head</w:t>
-      </w:r>
-      <w:proofErr w:type="spellEnd"/>
-      <w:r>
-        <w:t xml:space="preserve"> == fruit:</w:t>
+        <w:t xml:space="preserve"> new_head == fruit:</w:t>
       </w:r>
     </w:p>
     <w:p>
@@ -3057,6 +3041,3820 @@
       <w:r>
         <w:noBreakHyphen/>
         <w:t>playing snake game!</w:t>
+      </w:r>
+    </w:p>
+    <w:p/>
+    <w:p/>
+    <w:p>
+      <w:pPr>
+        <w:rPr>
+          <w:b/>
+          <w:bCs/>
+        </w:rPr>
+      </w:pPr>
+      <w:r>
+        <w:rPr>
+          <w:b/>
+          <w:bCs/>
+        </w:rPr>
+        <w:t>Prompt</w:t>
+      </w:r>
+    </w:p>
+    <w:p>
+      <w:pPr>
+        <w:rPr>
+          <w:i/>
+          <w:iCs/>
+        </w:rPr>
+      </w:pPr>
+      <w:r>
+        <w:rPr>
+          <w:i/>
+          <w:iCs/>
+        </w:rPr>
+        <w:t xml:space="preserve">Add a scoring system that rewards better as difficulty increases. </w:t>
+      </w:r>
+      <w:proofErr w:type="gramStart"/>
+      <w:r>
+        <w:rPr>
+          <w:i/>
+          <w:iCs/>
+        </w:rPr>
+        <w:t>So</w:t>
+      </w:r>
+      <w:proofErr w:type="gramEnd"/>
+      <w:r>
+        <w:rPr>
+          <w:i/>
+          <w:iCs/>
+        </w:rPr>
+        <w:t xml:space="preserve"> more rewards when the length of the snake is longer and there are more traps. You can also use random colors for apples for variety just do not overlap colors with other objects in the game that are not apples. Use the crash.wav file to play 2-3x consecutively when the snake hits itself or a trap</w:t>
+      </w:r>
+    </w:p>
+    <w:p>
+      <w:pPr>
+        <w:rPr>
+          <w:i/>
+          <w:iCs/>
+        </w:rPr>
+      </w:pPr>
+    </w:p>
+    <w:p>
+      <w:pPr>
+        <w:pBdr>
+          <w:bottom w:val="double" w:sz="6" w:space="1" w:color="auto"/>
+        </w:pBdr>
+        <w:rPr>
+          <w:b/>
+          <w:bCs/>
+        </w:rPr>
+      </w:pPr>
+      <w:r>
+        <w:rPr>
+          <w:b/>
+          <w:bCs/>
+        </w:rPr>
+        <w:t xml:space="preserve">Reasoned </w:t>
+      </w:r>
+      <w:r>
+        <w:rPr>
+          <w:b/>
+          <w:bCs/>
+        </w:rPr>
+        <w:t xml:space="preserve">about snake game scoring and audio </w:t>
+      </w:r>
+      <w:r>
+        <w:rPr>
+          <w:b/>
+          <w:bCs/>
+        </w:rPr>
+        <w:t xml:space="preserve">for </w:t>
+      </w:r>
+      <w:r>
+        <w:rPr>
+          <w:b/>
+          <w:bCs/>
+        </w:rPr>
+        <w:t xml:space="preserve">2m 47s </w:t>
+      </w:r>
+    </w:p>
+    <w:p>
+      <w:pPr>
+        <w:pStyle w:val="ListParagraph"/>
+        <w:numPr>
+          <w:ilvl w:val="0"/>
+          <w:numId w:val="2"/>
+        </w:numPr>
+        <w:pBdr>
+          <w:bottom w:val="double" w:sz="6" w:space="1" w:color="auto"/>
+        </w:pBdr>
+        <w:rPr>
+          <w:b/>
+          <w:bCs/>
+        </w:rPr>
+      </w:pPr>
+      <w:proofErr w:type="gramStart"/>
+      <w:r>
+        <w:rPr>
+          <w:b/>
+          <w:bCs/>
+        </w:rPr>
+        <w:t>So</w:t>
+      </w:r>
+      <w:proofErr w:type="gramEnd"/>
+      <w:r>
+        <w:rPr>
+          <w:b/>
+          <w:bCs/>
+        </w:rPr>
+        <w:t xml:space="preserve"> a mixed objective and longer input context takes much longer</w:t>
+      </w:r>
+    </w:p>
+    <w:p>
+      <w:r>
+        <w:rPr>
+          <w:b/>
+          <w:bCs/>
+        </w:rPr>
+        <w:t>Advancing the scoring</w:t>
+      </w:r>
+    </w:p>
+    <w:p>
+      <w:r>
+        <w:t>I’m thinking through a scoring system that dynamically increases with snake length and traps. Longer snakes and more traps yield higher points. This approach balances progression and challenge.</w:t>
+      </w:r>
+    </w:p>
+    <w:p>
+      <w:r>
+        <w:rPr>
+          <w:b/>
+          <w:bCs/>
+        </w:rPr>
+        <w:t>Clarifying collision consequences</w:t>
+      </w:r>
+    </w:p>
+    <w:p>
+      <w:r>
+        <w:t>OK, let me see. Clarifying if the snake's crash sound means game over or just losing length. Clear instructions are needed for precise implementation.</w:t>
+      </w:r>
+    </w:p>
+    <w:p>
+      <w:r>
+        <w:rPr>
+          <w:b/>
+          <w:bCs/>
+        </w:rPr>
+        <w:t>Revisiting game rules</w:t>
+      </w:r>
+    </w:p>
+    <w:p>
+      <w:r>
+        <w:t>OK, I’m rethinking if the crash sound should signal a game over instead of just reducing snake length when hitting a trap. This might simplify rules and enhance clarity.</w:t>
+      </w:r>
+    </w:p>
+    <w:p>
+      <w:r>
+        <w:rPr>
+          <w:b/>
+          <w:bCs/>
+        </w:rPr>
+        <w:t>Reassessing collision rules</w:t>
+      </w:r>
+    </w:p>
+    <w:p>
+      <w:r>
+        <w:t>Interestingly enough, the updated rules state game over happens if the snake hits itself. Hitting a trap just decreases its length.</w:t>
+      </w:r>
+    </w:p>
+    <w:p>
+      <w:r>
+        <w:rPr>
+          <w:b/>
+          <w:bCs/>
+        </w:rPr>
+        <w:t>Interpreting the rules</w:t>
+      </w:r>
+    </w:p>
+    <w:p>
+      <w:r>
+        <w:t>I’m thinking the instructions mean to play the crash.wav sound 2-3 times on game over and trap events, aligning with the snake's collision responses.</w:t>
+      </w:r>
+    </w:p>
+    <w:p>
+      <w:r>
+        <w:rPr>
+          <w:b/>
+          <w:bCs/>
+        </w:rPr>
+        <w:t>Developing the scoring system</w:t>
+      </w:r>
+    </w:p>
+    <w:p>
+      <w:r>
+        <w:lastRenderedPageBreak/>
+        <w:t>I’m setting up a scoring system that rewards progress, boosts the snake's length, and adds more traps. Each apple consumed increases the score, keeping things interesting.</w:t>
+      </w:r>
+    </w:p>
+    <w:p>
+      <w:r>
+        <w:rPr>
+          <w:b/>
+          <w:bCs/>
+        </w:rPr>
+        <w:t>Crafting the scoring</w:t>
+      </w:r>
+    </w:p>
+    <w:p>
+      <w:r>
+        <w:t>OK, let me see. The score could start at 10, then grow with snake length and traps, adding challenge as progress accelerates.</w:t>
+      </w:r>
+    </w:p>
+    <w:p>
+      <w:r>
+        <w:rPr>
+          <w:b/>
+          <w:bCs/>
+        </w:rPr>
+        <w:t>Piecing together the formula</w:t>
+      </w:r>
+    </w:p>
+    <w:p>
+      <w:r>
+        <w:t>I’m crafting a scoring model, where eating an apple boosts the score by 10, plus length of the snake and traps, keeping the challenge interesting.</w:t>
+      </w:r>
+    </w:p>
+    <w:p>
+      <w:r>
+        <w:rPr>
+          <w:b/>
+          <w:bCs/>
+        </w:rPr>
+        <w:t>Choosing apple colors</w:t>
+      </w:r>
+    </w:p>
+    <w:p>
+      <w:r>
+        <w:t>I'm aiming for random apple colors that stay clear of overlaps with the snake, traps, grid, and background colors, adding variety to gameplay.</w:t>
+      </w:r>
+    </w:p>
+    <w:p>
+      <w:r>
+        <w:rPr>
+          <w:b/>
+          <w:bCs/>
+        </w:rPr>
+        <w:t>Mapping apple colors</w:t>
+      </w:r>
+    </w:p>
+    <w:p>
+      <w:r>
+        <w:t>I'm curious about generating random apple colors that harmonize with the game's visual elements, ensuring they don't clash with the snake, traps, grid, or background colors.</w:t>
+      </w:r>
+    </w:p>
+    <w:p>
+      <w:r>
+        <w:rPr>
+          <w:b/>
+          <w:bCs/>
+        </w:rPr>
+        <w:t>Choosing potential hues</w:t>
+      </w:r>
+    </w:p>
+    <w:p>
+      <w:r>
+        <w:t>I’m exploring possible apple colors like orange, yellow, blue, hot pink, and cyan, ensuring they contrast well with the snake, traps, grid, and background. This keeps the game visually engaging.</w:t>
+      </w:r>
+    </w:p>
+    <w:p>
+      <w:r>
+        <w:rPr>
+          <w:b/>
+          <w:bCs/>
+        </w:rPr>
+        <w:t>Selecting apple hues</w:t>
+      </w:r>
+    </w:p>
+    <w:p>
+      <w:r>
+        <w:t>I’m choosing apple colors like orange, yellow, blue, hot pink, and cyan, ensuring they pop against the snake, traps, grid, and background colors for a vibrant blend.</w:t>
+      </w:r>
+    </w:p>
+    <w:p>
+      <w:r>
+        <w:rPr>
+          <w:b/>
+          <w:bCs/>
+        </w:rPr>
+        <w:t>Piecing together the sound</w:t>
+      </w:r>
+    </w:p>
+    <w:p>
+      <w:r>
+        <w:t xml:space="preserve">I'm considering crash.wav for self-hits or pitfall encounters, replaying it 2-3 times using </w:t>
+      </w:r>
+      <w:proofErr w:type="spellStart"/>
+      <w:r>
+        <w:t>crash_</w:t>
+      </w:r>
+      <w:proofErr w:type="gramStart"/>
+      <w:r>
+        <w:t>sound.play</w:t>
+      </w:r>
+      <w:proofErr w:type="spellEnd"/>
+      <w:proofErr w:type="gramEnd"/>
+      <w:r>
+        <w:t>() in a loop for continuous sound.</w:t>
+      </w:r>
+    </w:p>
+    <w:p>
+      <w:r>
+        <w:rPr>
+          <w:b/>
+          <w:bCs/>
+        </w:rPr>
+        <w:t>Organizing crash sound</w:t>
+      </w:r>
+    </w:p>
+    <w:p>
+      <w:r>
+        <w:t xml:space="preserve">OK, let's arrange to play crash.wav 2-3 times when the snake hits a trap or itself. I'm thinking about for </w:t>
+      </w:r>
+      <w:proofErr w:type="spellStart"/>
+      <w:r>
+        <w:t>i</w:t>
+      </w:r>
+      <w:proofErr w:type="spellEnd"/>
+      <w:r>
+        <w:t xml:space="preserve"> in range(</w:t>
+      </w:r>
+      <w:proofErr w:type="spellStart"/>
+      <w:proofErr w:type="gramStart"/>
+      <w:r>
+        <w:t>random.randint</w:t>
+      </w:r>
+      <w:proofErr w:type="spellEnd"/>
+      <w:proofErr w:type="gramEnd"/>
+      <w:r>
+        <w:t xml:space="preserve">(2,3)): </w:t>
+      </w:r>
+      <w:proofErr w:type="spellStart"/>
+      <w:r>
+        <w:t>crash_sound.play</w:t>
+      </w:r>
+      <w:proofErr w:type="spellEnd"/>
+      <w:r>
+        <w:t xml:space="preserve">(); </w:t>
+      </w:r>
+      <w:proofErr w:type="spellStart"/>
+      <w:r>
+        <w:t>pygame.time.wait</w:t>
+      </w:r>
+      <w:proofErr w:type="spellEnd"/>
+      <w:r>
+        <w:t>(300).</w:t>
+      </w:r>
+    </w:p>
+    <w:p>
+      <w:r>
+        <w:rPr>
+          <w:b/>
+          <w:bCs/>
+        </w:rPr>
+        <w:t>Ensuring sound clarity</w:t>
+      </w:r>
+    </w:p>
+    <w:p>
+      <w:r>
+        <w:t>Including the crash sound in both scenarios seems vital, even if it’s game over for the snake. This approach consistently meets the instructions.</w:t>
+      </w:r>
+    </w:p>
+    <w:p>
+      <w:r>
+        <w:rPr>
+          <w:b/>
+          <w:bCs/>
+        </w:rPr>
+        <w:t>Toggle mechanisms</w:t>
+      </w:r>
+    </w:p>
+    <w:p>
+      <w:r>
+        <w:t xml:space="preserve">Hm, I'm thinking about using </w:t>
+      </w:r>
+      <w:proofErr w:type="spellStart"/>
+      <w:r>
+        <w:t>boolean</w:t>
+      </w:r>
+      <w:proofErr w:type="spellEnd"/>
+      <w:r>
+        <w:t xml:space="preserve"> variables to manage the crash sound: </w:t>
+      </w:r>
+      <w:proofErr w:type="spellStart"/>
+      <w:r>
+        <w:t>crashing_head</w:t>
+      </w:r>
+      <w:proofErr w:type="spellEnd"/>
+      <w:r>
+        <w:t xml:space="preserve"> can start the sound, and </w:t>
+      </w:r>
+      <w:proofErr w:type="spellStart"/>
+      <w:r>
+        <w:t>remove_snake</w:t>
+      </w:r>
+      <w:proofErr w:type="spellEnd"/>
+      <w:r>
+        <w:t xml:space="preserve"> can stop it, </w:t>
+      </w:r>
+      <w:proofErr w:type="spellStart"/>
+      <w:r>
+        <w:t>softer_exit</w:t>
+      </w:r>
+      <w:proofErr w:type="spellEnd"/>
+      <w:r>
+        <w:t xml:space="preserve"> softens the sound until the snake exits.</w:t>
+      </w:r>
+    </w:p>
+    <w:p>
+      <w:r>
+        <w:rPr>
+          <w:b/>
+          <w:bCs/>
+        </w:rPr>
+        <w:t>Handling collisions</w:t>
+      </w:r>
+    </w:p>
+    <w:p>
+      <w:r>
+        <w:t xml:space="preserve">I'm focusing on collision logic for the snake: redressing these </w:t>
+      </w:r>
+      <w:proofErr w:type="gramStart"/>
+      <w:r>
+        <w:t>involves:</w:t>
+      </w:r>
+      <w:proofErr w:type="gramEnd"/>
+      <w:r>
+        <w:t xml:space="preserve"> checking for collisions, managing snake length and crashes, ensuring continuous sound playback, and preparing for the next iteration.</w:t>
+      </w:r>
+    </w:p>
+    <w:p>
+      <w:r>
+        <w:rPr>
+          <w:b/>
+          <w:bCs/>
+        </w:rPr>
+        <w:t>Crafting the scoring</w:t>
+      </w:r>
+    </w:p>
+    <w:p>
+      <w:r>
+        <w:t>I'm mapping out a scoring system for the snake game, adding points for each apple eaten, with rewards scales based on snake length and traps, and overlaying this on the screen.</w:t>
+      </w:r>
+    </w:p>
+    <w:p>
+      <w:r>
+        <w:rPr>
+          <w:b/>
+          <w:bCs/>
+        </w:rPr>
+        <w:t>Choosing apple colors</w:t>
+      </w:r>
+    </w:p>
+    <w:p>
+      <w:r>
+        <w:t>Mapping out apple hues, avoiding conflicts with snake, trap, grid, and background. Options include red, orange, yellow, blue, and magenta. Progress is being made!</w:t>
+      </w:r>
+    </w:p>
+    <w:p>
+      <w:r>
+        <w:rPr>
+          <w:b/>
+          <w:bCs/>
+        </w:rPr>
+        <w:t>Selecting apple hues</w:t>
+      </w:r>
+    </w:p>
+    <w:p>
+      <w:r>
+        <w:t>I’m refining the list of apple colors, ensuring they don't clash with the snake, trap, grid, or background. The score will be updated and displayed each frame.</w:t>
+      </w:r>
+    </w:p>
+    <w:p>
+      <w:r>
+        <w:t xml:space="preserve">Create a score display with </w:t>
+      </w:r>
+      <w:proofErr w:type="spellStart"/>
+      <w:r>
+        <w:t>Pygame</w:t>
+      </w:r>
+      <w:proofErr w:type="spellEnd"/>
+      <w:r>
+        <w:t xml:space="preserve"> to show progress and manage sound playback. Position the score text at (10,10) and ensure the crash sound loops appropriately.</w:t>
+      </w:r>
+    </w:p>
+    <w:p>
+      <w:r>
+        <w:rPr>
+          <w:b/>
+          <w:bCs/>
+        </w:rPr>
+        <w:t>Configuring sound responses</w:t>
+      </w:r>
+    </w:p>
+    <w:p>
+      <w:r>
+        <w:lastRenderedPageBreak/>
+        <w:t xml:space="preserve">I’m setting up a crash sound that triggers 2-3 times when the snake crashes into itself or a trap, with a 300 </w:t>
+      </w:r>
+      <w:proofErr w:type="spellStart"/>
+      <w:r>
+        <w:t>ms</w:t>
+      </w:r>
+      <w:proofErr w:type="spellEnd"/>
+      <w:r>
+        <w:t xml:space="preserve"> interval between plays.</w:t>
+      </w:r>
+    </w:p>
+    <w:p>
+      <w:r>
+        <w:rPr>
+          <w:b/>
+          <w:bCs/>
+        </w:rPr>
+        <w:t>Setting up sound triggers</w:t>
+      </w:r>
+    </w:p>
+    <w:p>
+      <w:r>
+        <w:t xml:space="preserve">I’m mapping out the crash sound to occur 2-3 times for both snake collisions and trap encounters, with a 300 </w:t>
+      </w:r>
+      <w:proofErr w:type="spellStart"/>
+      <w:r>
+        <w:t>ms</w:t>
+      </w:r>
+      <w:proofErr w:type="spellEnd"/>
+      <w:r>
+        <w:t xml:space="preserve"> interval between plays. Adjust as needed to prevent blocking.</w:t>
+      </w:r>
+    </w:p>
+    <w:p>
+      <w:r>
+        <w:rPr>
+          <w:b/>
+          <w:bCs/>
+        </w:rPr>
+        <w:t>Integrating sound and scoring</w:t>
+      </w:r>
+    </w:p>
+    <w:p>
+      <w:pPr>
+        <w:pBdr>
+          <w:bottom w:val="double" w:sz="6" w:space="1" w:color="auto"/>
+        </w:pBdr>
+      </w:pPr>
+      <w:r>
+        <w:t>I’m working on both snake and trap collisions by adding sound. For scoring, I’m incorporating difficulty-based rewards for apple consumption. Progress is clear with this implementation.</w:t>
+      </w:r>
+    </w:p>
+    <w:p>
+      <w:pPr>
+        <w:pBdr>
+          <w:bottom w:val="double" w:sz="6" w:space="1" w:color="auto"/>
+        </w:pBdr>
+      </w:pPr>
+    </w:p>
+    <w:p>
+      <w:pPr>
+        <w:pBdr>
+          <w:bottom w:val="double" w:sz="6" w:space="1" w:color="auto"/>
+        </w:pBdr>
+      </w:pPr>
+      <w:r>
+        <w:rPr>
+          <w:b/>
+          <w:bCs/>
+        </w:rPr>
+        <w:t>Updating game strategy</w:t>
+      </w:r>
+    </w:p>
+    <w:p>
+      <w:pPr>
+        <w:pBdr>
+          <w:bottom w:val="double" w:sz="6" w:space="1" w:color="auto"/>
+        </w:pBdr>
+      </w:pPr>
+      <w:r>
+        <w:t>I’m refining snake navigation by incorporating traps and intelligent decision-making with BFS for fruit paths, ensuring a dynamic and engaging gameplay experience.</w:t>
+      </w:r>
+    </w:p>
+    <w:p>
+      <w:pPr>
+        <w:pBdr>
+          <w:bottom w:val="double" w:sz="6" w:space="1" w:color="auto"/>
+        </w:pBdr>
+      </w:pPr>
+      <w:r>
+        <w:rPr>
+          <w:b/>
+          <w:bCs/>
+        </w:rPr>
+        <w:t>Assessing collision outcomes</w:t>
+      </w:r>
+    </w:p>
+    <w:p>
+      <w:pPr>
+        <w:pBdr>
+          <w:bottom w:val="double" w:sz="6" w:space="1" w:color="auto"/>
+        </w:pBdr>
+      </w:pPr>
+      <w:r>
+        <w:t>Interestingly enough, I’m thinking through the game's collision outcomes, where hitting the snake's tail or traps leads to a crash sound, a score check, and potential game over.</w:t>
+      </w:r>
+    </w:p>
+    <w:p>
+      <w:pPr>
+        <w:pBdr>
+          <w:bottom w:val="double" w:sz="6" w:space="1" w:color="auto"/>
+        </w:pBdr>
+      </w:pPr>
+      <w:r>
+        <w:rPr>
+          <w:b/>
+          <w:bCs/>
+        </w:rPr>
+        <w:t>Integrating sound and snake dynamics</w:t>
+      </w:r>
+    </w:p>
+    <w:p>
+      <w:pPr>
+        <w:pBdr>
+          <w:bottom w:val="double" w:sz="6" w:space="1" w:color="auto"/>
+        </w:pBdr>
+      </w:pPr>
+      <w:r>
+        <w:t>I’m focusing on snake-trap collisions, ensuring a crash sound aligns with the snake's length halving, and refining the collision detection for a smoother gaming experience.</w:t>
+      </w:r>
+    </w:p>
+    <w:p>
+      <w:pPr>
+        <w:pBdr>
+          <w:bottom w:val="double" w:sz="6" w:space="1" w:color="auto"/>
+        </w:pBdr>
+      </w:pPr>
+      <w:r>
+        <w:rPr>
+          <w:b/>
+          <w:bCs/>
+        </w:rPr>
+        <w:t>Assessing implications</w:t>
+      </w:r>
+    </w:p>
+    <w:p>
+      <w:pPr>
+        <w:pBdr>
+          <w:bottom w:val="double" w:sz="6" w:space="1" w:color="auto"/>
+        </w:pBdr>
+      </w:pPr>
+      <w:r>
+        <w:t>I'm considering that triggering "crash.wav" during trap collisions might inadvertently affect self-collision sound logic. I'll ensure clarity with the programming team to avoid confusion.</w:t>
+      </w:r>
+    </w:p>
+    <w:p>
+      <w:pPr>
+        <w:pBdr>
+          <w:bottom w:val="double" w:sz="6" w:space="1" w:color="auto"/>
+        </w:pBdr>
+      </w:pPr>
+      <w:r>
+        <w:rPr>
+          <w:b/>
+          <w:bCs/>
+        </w:rPr>
+        <w:t>Ensuring consistent audio</w:t>
+      </w:r>
+    </w:p>
+    <w:p>
+      <w:pPr>
+        <w:pBdr>
+          <w:bottom w:val="double" w:sz="6" w:space="1" w:color="auto"/>
+        </w:pBdr>
+      </w:pPr>
+      <w:r>
+        <w:t>OK, I’m thinking through the game audio logic to keep "crash.wav" playing with traps and self-collisions. This clarity avoids confusion and enhances the soundtrack's coherence.</w:t>
+      </w:r>
+    </w:p>
+    <w:p>
+      <w:pPr>
+        <w:pBdr>
+          <w:bottom w:val="double" w:sz="6" w:space="1" w:color="auto"/>
+        </w:pBdr>
+      </w:pPr>
+      <w:r>
+        <w:rPr>
+          <w:b/>
+          <w:bCs/>
+        </w:rPr>
+        <w:t>Coordinating collision mechanics</w:t>
+      </w:r>
+    </w:p>
+    <w:p>
+      <w:pPr>
+        <w:pBdr>
+          <w:bottom w:val="double" w:sz="6" w:space="1" w:color="auto"/>
+        </w:pBdr>
+      </w:pPr>
+      <w:r>
+        <w:t>OK, let me see: the snake's self-collision leads to a game over with a crash sound, while a trap collision only reduces the snake's length, still with the same crash sound playing.</w:t>
+      </w:r>
+    </w:p>
+    <w:p>
+      <w:pPr>
+        <w:pBdr>
+          <w:bottom w:val="double" w:sz="6" w:space="1" w:color="auto"/>
+        </w:pBdr>
+      </w:pPr>
+      <w:r>
+        <w:rPr>
+          <w:b/>
+          <w:bCs/>
+        </w:rPr>
+        <w:t>Separating collision logic</w:t>
+      </w:r>
+    </w:p>
+    <w:p>
+      <w:pPr>
+        <w:pBdr>
+          <w:bottom w:val="double" w:sz="6" w:space="1" w:color="auto"/>
+        </w:pBdr>
+      </w:pPr>
+      <w:r>
+        <w:t>I’m beginning to see that self-collision and trap collision need to be distinctly handled: self-collision triggers game over, while trap collision shortens the snake's length, both with crash sound notifications.</w:t>
+      </w:r>
+    </w:p>
+    <w:p>
+      <w:pPr>
+        <w:pBdr>
+          <w:bottom w:val="double" w:sz="6" w:space="1" w:color="auto"/>
+        </w:pBdr>
+      </w:pPr>
+      <w:r>
+        <w:rPr>
+          <w:b/>
+          <w:bCs/>
+        </w:rPr>
+        <w:t>Crafting collision handling</w:t>
+      </w:r>
+    </w:p>
+    <w:p>
+      <w:pPr>
+        <w:pBdr>
+          <w:bottom w:val="double" w:sz="6" w:space="1" w:color="auto"/>
+        </w:pBdr>
+      </w:pPr>
+      <w:r>
+        <w:t>I'm pulling together logic for various events: self-collisions or out-of-bounds triggers a game over, while hitting traps halves the snake's length and continuously plays a crash sound.</w:t>
+      </w:r>
+    </w:p>
+    <w:p>
+      <w:pPr>
+        <w:pBdr>
+          <w:bottom w:val="double" w:sz="6" w:space="1" w:color="auto"/>
+        </w:pBdr>
+      </w:pPr>
+    </w:p>
+    <w:p/>
+    <w:p>
+      <w:r>
+        <w:t xml:space="preserve">import </w:t>
+      </w:r>
+      <w:proofErr w:type="spellStart"/>
+      <w:r>
+        <w:t>pygame</w:t>
+      </w:r>
+      <w:proofErr w:type="spellEnd"/>
+    </w:p>
+    <w:p>
+      <w:r>
+        <w:t>import random</w:t>
+      </w:r>
+    </w:p>
+    <w:p>
+      <w:r>
+        <w:t>import sys</w:t>
+      </w:r>
+    </w:p>
+    <w:p>
+      <w:r>
+        <w:t>from collections import deque</w:t>
+      </w:r>
+    </w:p>
+    <w:p/>
+    <w:p>
+      <w:r>
+        <w:t># === Configuration Constants ===</w:t>
+      </w:r>
+    </w:p>
+    <w:p>
+      <w:r>
+        <w:t>CELL_SIZE    = 20</w:t>
+      </w:r>
+    </w:p>
+    <w:p>
+      <w:r>
+        <w:t>GRID_WIDTH   = 20</w:t>
+      </w:r>
+    </w:p>
+    <w:p>
+      <w:r>
+        <w:t>GRID_</w:t>
+      </w:r>
+      <w:proofErr w:type="gramStart"/>
+      <w:r>
+        <w:t>HEIGHT  =</w:t>
+      </w:r>
+      <w:proofErr w:type="gramEnd"/>
+      <w:r>
+        <w:t xml:space="preserve"> 20</w:t>
+      </w:r>
+    </w:p>
+    <w:p>
+      <w:r>
+        <w:t>WINDOW_WIDTH = CELL_SIZE * GRID_WIDTH</w:t>
+      </w:r>
+    </w:p>
+    <w:p>
+      <w:r>
+        <w:t>WINDOW_HEIGHT = CELL_SIZE * GRID_HEIGHT</w:t>
+      </w:r>
+    </w:p>
+    <w:p>
+      <w:r>
+        <w:t xml:space="preserve">FPS = </w:t>
+      </w:r>
+      <w:proofErr w:type="gramStart"/>
+      <w:r>
+        <w:t>10  #</w:t>
+      </w:r>
+      <w:proofErr w:type="gramEnd"/>
+      <w:r>
+        <w:t xml:space="preserve"> Frames per second</w:t>
+      </w:r>
+    </w:p>
+    <w:p/>
+    <w:p>
+      <w:r>
+        <w:t># Colors (R, G, B)</w:t>
+      </w:r>
+    </w:p>
+    <w:p>
+      <w:proofErr w:type="gramStart"/>
+      <w:r>
+        <w:t>WHITE  =</w:t>
+      </w:r>
+      <w:proofErr w:type="gramEnd"/>
+      <w:r>
+        <w:t xml:space="preserve"> (255, 255, 255)</w:t>
+      </w:r>
+    </w:p>
+    <w:p>
+      <w:proofErr w:type="gramStart"/>
+      <w:r>
+        <w:t>BLACK  =</w:t>
+      </w:r>
+      <w:proofErr w:type="gramEnd"/>
+      <w:r>
+        <w:t xml:space="preserve"> (0, 0, 0)</w:t>
+      </w:r>
+    </w:p>
+    <w:p>
+      <w:proofErr w:type="gramStart"/>
+      <w:r>
+        <w:t>GREEN  =</w:t>
+      </w:r>
+      <w:proofErr w:type="gramEnd"/>
+      <w:r>
+        <w:t xml:space="preserve"> (0, 255, 0)       # Snake color</w:t>
+      </w:r>
+    </w:p>
+    <w:p>
+      <w:r>
+        <w:t>PURPLE = (128, 0, 128)     # Trap color</w:t>
+      </w:r>
+    </w:p>
+    <w:p/>
+    <w:p>
+      <w:r>
+        <w:t># Candidate apple colors (avoid GREEN, PURPLE, WHITE, BLACK)</w:t>
+      </w:r>
+    </w:p>
+    <w:p>
+      <w:r>
+        <w:t>APPLE_COLORS = [</w:t>
+      </w:r>
+    </w:p>
+    <w:p>
+      <w:r>
+        <w:t xml:space="preserve">    (255, 0, 0</w:t>
+      </w:r>
+      <w:proofErr w:type="gramStart"/>
+      <w:r>
+        <w:t xml:space="preserve">),   </w:t>
+      </w:r>
+      <w:proofErr w:type="gramEnd"/>
+      <w:r>
+        <w:t xml:space="preserve">    # Red</w:t>
+      </w:r>
+    </w:p>
+    <w:p>
+      <w:r>
+        <w:t xml:space="preserve">    (255, 165, 0</w:t>
+      </w:r>
+      <w:proofErr w:type="gramStart"/>
+      <w:r>
+        <w:t xml:space="preserve">),   </w:t>
+      </w:r>
+      <w:proofErr w:type="gramEnd"/>
+      <w:r>
+        <w:t xml:space="preserve">  # Orange</w:t>
+      </w:r>
+    </w:p>
+    <w:p>
+      <w:r>
+        <w:t xml:space="preserve">    (255, 255, 0</w:t>
+      </w:r>
+      <w:proofErr w:type="gramStart"/>
+      <w:r>
+        <w:t xml:space="preserve">),   </w:t>
+      </w:r>
+      <w:proofErr w:type="gramEnd"/>
+      <w:r>
+        <w:t xml:space="preserve">  # Yellow</w:t>
+      </w:r>
+    </w:p>
+    <w:p>
+      <w:r>
+        <w:t xml:space="preserve">    (0, 0, 255</w:t>
+      </w:r>
+      <w:proofErr w:type="gramStart"/>
+      <w:r>
+        <w:t xml:space="preserve">),   </w:t>
+      </w:r>
+      <w:proofErr w:type="gramEnd"/>
+      <w:r>
+        <w:t xml:space="preserve">    # Blue</w:t>
+      </w:r>
+    </w:p>
+    <w:p>
+      <w:r>
+        <w:t xml:space="preserve">    (0, 255, 255</w:t>
+      </w:r>
+      <w:proofErr w:type="gramStart"/>
+      <w:r>
+        <w:t xml:space="preserve">),   </w:t>
+      </w:r>
+      <w:proofErr w:type="gramEnd"/>
+      <w:r>
+        <w:t xml:space="preserve">  # Cyan</w:t>
+      </w:r>
+    </w:p>
+    <w:p>
+      <w:r>
+        <w:t xml:space="preserve">    (255, 0, 255)      # Magenta</w:t>
+      </w:r>
+    </w:p>
+    <w:p>
+      <w:r>
+        <w:t>]</w:t>
+      </w:r>
+    </w:p>
+    <w:p/>
+    <w:p>
+      <w:r>
+        <w:t xml:space="preserve"># Directions (dx, </w:t>
+      </w:r>
+      <w:proofErr w:type="spellStart"/>
+      <w:r>
+        <w:t>dy</w:t>
+      </w:r>
+      <w:proofErr w:type="spellEnd"/>
+      <w:r>
+        <w:t>)</w:t>
+      </w:r>
+    </w:p>
+    <w:p>
+      <w:r>
+        <w:t>UP    = (0, -1)</w:t>
+      </w:r>
+    </w:p>
+    <w:p>
+      <w:proofErr w:type="gramStart"/>
+      <w:r>
+        <w:t>DOWN  =</w:t>
+      </w:r>
+      <w:proofErr w:type="gramEnd"/>
+      <w:r>
+        <w:t xml:space="preserve"> (0,  1)</w:t>
+      </w:r>
+    </w:p>
+    <w:p>
+      <w:proofErr w:type="gramStart"/>
+      <w:r>
+        <w:t>LEFT  =</w:t>
+      </w:r>
+      <w:proofErr w:type="gramEnd"/>
+      <w:r>
+        <w:t xml:space="preserve"> (-1, 0)</w:t>
+      </w:r>
+    </w:p>
+    <w:p>
+      <w:r>
+        <w:t>RIGHT = (</w:t>
+      </w:r>
+      <w:proofErr w:type="gramStart"/>
+      <w:r>
+        <w:t>1,  0</w:t>
+      </w:r>
+      <w:proofErr w:type="gramEnd"/>
+      <w:r>
+        <w:t>)</w:t>
+      </w:r>
+    </w:p>
+    <w:p/>
+    <w:p>
+      <w:r>
+        <w:t># === Helper Functions ===</w:t>
+      </w:r>
+    </w:p>
+    <w:p/>
+    <w:p>
+      <w:r>
+        <w:t xml:space="preserve">def </w:t>
+      </w:r>
+      <w:proofErr w:type="spellStart"/>
+      <w:r>
+        <w:t>get_random_free_position</w:t>
+      </w:r>
+      <w:proofErr w:type="spellEnd"/>
+      <w:r>
+        <w:t>(occupied):</w:t>
+      </w:r>
+    </w:p>
+    <w:p>
+      <w:r>
+        <w:t xml:space="preserve">    """</w:t>
+      </w:r>
+    </w:p>
+    <w:p>
+      <w:r>
+        <w:t xml:space="preserve">    Return a random grid cell (x, y) that is not in the occupied set.</w:t>
+      </w:r>
+    </w:p>
+    <w:p>
+      <w:r>
+        <w:t xml:space="preserve">    """</w:t>
+      </w:r>
+    </w:p>
+    <w:p>
+      <w:r>
+        <w:t xml:space="preserve">    while True:</w:t>
+      </w:r>
+    </w:p>
+    <w:p>
+      <w:r>
+        <w:t xml:space="preserve">        pos = (</w:t>
+      </w:r>
+      <w:proofErr w:type="spellStart"/>
+      <w:proofErr w:type="gramStart"/>
+      <w:r>
+        <w:t>random.randint</w:t>
+      </w:r>
+      <w:proofErr w:type="spellEnd"/>
+      <w:proofErr w:type="gramEnd"/>
+      <w:r>
+        <w:t xml:space="preserve">(0, GRID_WIDTH - 1), </w:t>
+      </w:r>
+      <w:proofErr w:type="spellStart"/>
+      <w:r>
+        <w:t>random.randint</w:t>
+      </w:r>
+      <w:proofErr w:type="spellEnd"/>
+      <w:r>
+        <w:t>(0, GRID_HEIGHT - 1))</w:t>
+      </w:r>
+    </w:p>
+    <w:p>
+      <w:r>
+        <w:t xml:space="preserve">        if pos not in occupied:</w:t>
+      </w:r>
+    </w:p>
+    <w:p>
+      <w:r>
+        <w:t xml:space="preserve">            return pos</w:t>
+      </w:r>
+    </w:p>
+    <w:p/>
+    <w:p>
+      <w:r>
+        <w:t xml:space="preserve">def </w:t>
+      </w:r>
+      <w:proofErr w:type="spellStart"/>
+      <w:proofErr w:type="gramStart"/>
+      <w:r>
+        <w:t>bfs</w:t>
+      </w:r>
+      <w:proofErr w:type="spellEnd"/>
+      <w:r>
+        <w:t>(</w:t>
+      </w:r>
+      <w:proofErr w:type="gramEnd"/>
+      <w:r>
+        <w:t>start, target, snake, traps):</w:t>
+      </w:r>
+    </w:p>
+    <w:p>
+      <w:r>
+        <w:t xml:space="preserve">    """</w:t>
+      </w:r>
+    </w:p>
+    <w:p>
+      <w:r>
+        <w:t xml:space="preserve">    Uses Breadth-First Search (BFS) to find a path from start to target.</w:t>
+      </w:r>
+    </w:p>
+    <w:p>
+      <w:r>
+        <w:t xml:space="preserve">    The snake’s body (all segments, including the tail) and traps are considered obstacles.</w:t>
+      </w:r>
+    </w:p>
+    <w:p>
+      <w:r>
+        <w:t xml:space="preserve">    </w:t>
+      </w:r>
+    </w:p>
+    <w:p>
+      <w:r>
+        <w:t xml:space="preserve">    Returns:</w:t>
+      </w:r>
+    </w:p>
+    <w:p>
+      <w:r>
+        <w:t xml:space="preserve">        A list of grid positions (cells) representing the shortest path from start</w:t>
+      </w:r>
+    </w:p>
+    <w:p>
+      <w:r>
+        <w:t xml:space="preserve">        to target (excluding the start cell). Returns None if no path is found.</w:t>
+      </w:r>
+    </w:p>
+    <w:p>
+      <w:r>
+        <w:t xml:space="preserve">    """</w:t>
+      </w:r>
+    </w:p>
+    <w:p>
+      <w:r>
+        <w:t xml:space="preserve">    obstacles = set(snake) | set(traps)</w:t>
+      </w:r>
+    </w:p>
+    <w:p>
+      <w:r>
+        <w:t xml:space="preserve">    queue = deque([start])</w:t>
+      </w:r>
+    </w:p>
+    <w:p>
+      <w:r>
+        <w:t xml:space="preserve">    </w:t>
+      </w:r>
+      <w:proofErr w:type="spellStart"/>
+      <w:r>
+        <w:t>came_from</w:t>
+      </w:r>
+      <w:proofErr w:type="spellEnd"/>
+      <w:r>
+        <w:t xml:space="preserve"> = {start: None}</w:t>
+      </w:r>
+    </w:p>
+    <w:p/>
+    <w:p>
+      <w:r>
+        <w:t xml:space="preserve">    while queue:</w:t>
+      </w:r>
+    </w:p>
+    <w:p>
+      <w:r>
+        <w:lastRenderedPageBreak/>
+        <w:t xml:space="preserve">        current = </w:t>
+      </w:r>
+      <w:proofErr w:type="spellStart"/>
+      <w:proofErr w:type="gramStart"/>
+      <w:r>
+        <w:t>queue.popleft</w:t>
+      </w:r>
+      <w:proofErr w:type="spellEnd"/>
+      <w:proofErr w:type="gramEnd"/>
+      <w:r>
+        <w:t>()</w:t>
+      </w:r>
+    </w:p>
+    <w:p>
+      <w:r>
+        <w:t xml:space="preserve">        if current == target:</w:t>
+      </w:r>
+    </w:p>
+    <w:p>
+      <w:r>
+        <w:t xml:space="preserve">            # Reconstruct the path from target back to start.</w:t>
+      </w:r>
+    </w:p>
+    <w:p>
+      <w:r>
+        <w:t xml:space="preserve">            path = []</w:t>
+      </w:r>
+    </w:p>
+    <w:p>
+      <w:r>
+        <w:t xml:space="preserve">            while </w:t>
+      </w:r>
+      <w:proofErr w:type="gramStart"/>
+      <w:r>
+        <w:t>current !</w:t>
+      </w:r>
+      <w:proofErr w:type="gramEnd"/>
+      <w:r>
+        <w:t>= start:</w:t>
+      </w:r>
+    </w:p>
+    <w:p>
+      <w:r>
+        <w:t xml:space="preserve">                </w:t>
+      </w:r>
+      <w:proofErr w:type="spellStart"/>
+      <w:proofErr w:type="gramStart"/>
+      <w:r>
+        <w:t>path.append</w:t>
+      </w:r>
+      <w:proofErr w:type="spellEnd"/>
+      <w:proofErr w:type="gramEnd"/>
+      <w:r>
+        <w:t>(current)</w:t>
+      </w:r>
+    </w:p>
+    <w:p>
+      <w:r>
+        <w:t xml:space="preserve">                current = </w:t>
+      </w:r>
+      <w:proofErr w:type="spellStart"/>
+      <w:r>
+        <w:t>came_from</w:t>
+      </w:r>
+      <w:proofErr w:type="spellEnd"/>
+      <w:r>
+        <w:t>[current]</w:t>
+      </w:r>
+    </w:p>
+    <w:p>
+      <w:r>
+        <w:t xml:space="preserve">            </w:t>
+      </w:r>
+      <w:proofErr w:type="spellStart"/>
+      <w:proofErr w:type="gramStart"/>
+      <w:r>
+        <w:t>path.reverse</w:t>
+      </w:r>
+      <w:proofErr w:type="spellEnd"/>
+      <w:proofErr w:type="gramEnd"/>
+      <w:r>
+        <w:t>()</w:t>
+      </w:r>
+    </w:p>
+    <w:p>
+      <w:r>
+        <w:t xml:space="preserve">            return path</w:t>
+      </w:r>
+    </w:p>
+    <w:p/>
+    <w:p>
+      <w:r>
+        <w:t xml:space="preserve">        </w:t>
+      </w:r>
+      <w:proofErr w:type="spellStart"/>
+      <w:r>
+        <w:t>for d</w:t>
+      </w:r>
+      <w:proofErr w:type="spellEnd"/>
+      <w:r>
+        <w:t xml:space="preserve"> in [UP, DOWN, LEFT, RIGHT]:</w:t>
+      </w:r>
+    </w:p>
+    <w:p>
+      <w:r>
+        <w:t xml:space="preserve">            </w:t>
+      </w:r>
+      <w:proofErr w:type="spellStart"/>
+      <w:r>
+        <w:t>next_cell</w:t>
+      </w:r>
+      <w:proofErr w:type="spellEnd"/>
+      <w:r>
+        <w:t xml:space="preserve"> = (</w:t>
+      </w:r>
+      <w:proofErr w:type="gramStart"/>
+      <w:r>
+        <w:t>current[</w:t>
+      </w:r>
+      <w:proofErr w:type="gramEnd"/>
+      <w:r>
+        <w:t>0] + d[0], current[1] + d[1])</w:t>
+      </w:r>
+    </w:p>
+    <w:p>
+      <w:r>
+        <w:t xml:space="preserve">            if (0 &lt;= </w:t>
+      </w:r>
+      <w:proofErr w:type="spellStart"/>
+      <w:r>
+        <w:t>next_</w:t>
+      </w:r>
+      <w:proofErr w:type="gramStart"/>
+      <w:r>
+        <w:t>cell</w:t>
+      </w:r>
+      <w:proofErr w:type="spellEnd"/>
+      <w:r>
+        <w:t>[</w:t>
+      </w:r>
+      <w:proofErr w:type="gramEnd"/>
+      <w:r>
+        <w:t>0] &lt; GRID_WIDTH and</w:t>
+      </w:r>
+    </w:p>
+    <w:p>
+      <w:r>
+        <w:t xml:space="preserve">                0 &lt;= </w:t>
+      </w:r>
+      <w:proofErr w:type="spellStart"/>
+      <w:r>
+        <w:t>next_</w:t>
+      </w:r>
+      <w:proofErr w:type="gramStart"/>
+      <w:r>
+        <w:t>cell</w:t>
+      </w:r>
+      <w:proofErr w:type="spellEnd"/>
+      <w:r>
+        <w:t>[</w:t>
+      </w:r>
+      <w:proofErr w:type="gramEnd"/>
+      <w:r>
+        <w:t>1] &lt; GRID_HEIGHT and</w:t>
+      </w:r>
+    </w:p>
+    <w:p>
+      <w:r>
+        <w:t xml:space="preserve">                </w:t>
+      </w:r>
+      <w:proofErr w:type="spellStart"/>
+      <w:r>
+        <w:t>next_cell</w:t>
+      </w:r>
+      <w:proofErr w:type="spellEnd"/>
+      <w:r>
+        <w:t xml:space="preserve"> not in </w:t>
+      </w:r>
+      <w:proofErr w:type="spellStart"/>
+      <w:r>
+        <w:t>came_from</w:t>
+      </w:r>
+      <w:proofErr w:type="spellEnd"/>
+      <w:r>
+        <w:t xml:space="preserve"> and</w:t>
+      </w:r>
+    </w:p>
+    <w:p>
+      <w:r>
+        <w:t xml:space="preserve">                </w:t>
+      </w:r>
+      <w:proofErr w:type="spellStart"/>
+      <w:r>
+        <w:t>next_cell</w:t>
+      </w:r>
+      <w:proofErr w:type="spellEnd"/>
+      <w:r>
+        <w:t xml:space="preserve"> not in obstacles):</w:t>
+      </w:r>
+    </w:p>
+    <w:p>
+      <w:r>
+        <w:t xml:space="preserve">                </w:t>
+      </w:r>
+      <w:proofErr w:type="spellStart"/>
+      <w:r>
+        <w:t>came_from</w:t>
+      </w:r>
+      <w:proofErr w:type="spellEnd"/>
+      <w:r>
+        <w:t>[</w:t>
+      </w:r>
+      <w:proofErr w:type="spellStart"/>
+      <w:r>
+        <w:t>next_cell</w:t>
+      </w:r>
+      <w:proofErr w:type="spellEnd"/>
+      <w:r>
+        <w:t>] = current</w:t>
+      </w:r>
+    </w:p>
+    <w:p>
+      <w:r>
+        <w:t xml:space="preserve">                </w:t>
+      </w:r>
+      <w:proofErr w:type="spellStart"/>
+      <w:proofErr w:type="gramStart"/>
+      <w:r>
+        <w:t>queue.append</w:t>
+      </w:r>
+      <w:proofErr w:type="spellEnd"/>
+      <w:proofErr w:type="gramEnd"/>
+      <w:r>
+        <w:t>(</w:t>
+      </w:r>
+      <w:proofErr w:type="spellStart"/>
+      <w:r>
+        <w:t>next_cell</w:t>
+      </w:r>
+      <w:proofErr w:type="spellEnd"/>
+      <w:r>
+        <w:t>)</w:t>
+      </w:r>
+    </w:p>
+    <w:p>
+      <w:r>
+        <w:t xml:space="preserve">    return None</w:t>
+      </w:r>
+    </w:p>
+    <w:p/>
+    <w:p>
+      <w:r>
+        <w:t xml:space="preserve">def </w:t>
+      </w:r>
+      <w:proofErr w:type="spellStart"/>
+      <w:r>
+        <w:t>get_</w:t>
+      </w:r>
+      <w:proofErr w:type="gramStart"/>
+      <w:r>
+        <w:t>direction</w:t>
+      </w:r>
+      <w:proofErr w:type="spellEnd"/>
+      <w:r>
+        <w:t>(</w:t>
+      </w:r>
+      <w:proofErr w:type="spellStart"/>
+      <w:proofErr w:type="gramEnd"/>
+      <w:r>
+        <w:t>from_cell</w:t>
+      </w:r>
+      <w:proofErr w:type="spellEnd"/>
+      <w:r>
+        <w:t xml:space="preserve">, </w:t>
+      </w:r>
+      <w:proofErr w:type="spellStart"/>
+      <w:r>
+        <w:t>to_cell</w:t>
+      </w:r>
+      <w:proofErr w:type="spellEnd"/>
+      <w:r>
+        <w:t>):</w:t>
+      </w:r>
+    </w:p>
+    <w:p>
+      <w:r>
+        <w:t xml:space="preserve">    """</w:t>
+      </w:r>
+    </w:p>
+    <w:p>
+      <w:r>
+        <w:t xml:space="preserve">    Return the (dx, </w:t>
+      </w:r>
+      <w:proofErr w:type="spellStart"/>
+      <w:r>
+        <w:t>dy</w:t>
+      </w:r>
+      <w:proofErr w:type="spellEnd"/>
+      <w:r>
+        <w:t xml:space="preserve">) direction from </w:t>
+      </w:r>
+      <w:proofErr w:type="spellStart"/>
+      <w:r>
+        <w:t>from_cell</w:t>
+      </w:r>
+      <w:proofErr w:type="spellEnd"/>
+      <w:r>
+        <w:t xml:space="preserve"> to an adjacent </w:t>
+      </w:r>
+      <w:proofErr w:type="spellStart"/>
+      <w:r>
+        <w:t>to_cell</w:t>
+      </w:r>
+      <w:proofErr w:type="spellEnd"/>
+      <w:r>
+        <w:t>.</w:t>
+      </w:r>
+    </w:p>
+    <w:p>
+      <w:r>
+        <w:t xml:space="preserve">    """</w:t>
+      </w:r>
+    </w:p>
+    <w:p>
+      <w:r>
+        <w:t xml:space="preserve">    return (</w:t>
+      </w:r>
+      <w:proofErr w:type="spellStart"/>
+      <w:r>
+        <w:t>to_</w:t>
+      </w:r>
+      <w:proofErr w:type="gramStart"/>
+      <w:r>
+        <w:t>cell</w:t>
+      </w:r>
+      <w:proofErr w:type="spellEnd"/>
+      <w:r>
+        <w:t>[</w:t>
+      </w:r>
+      <w:proofErr w:type="gramEnd"/>
+      <w:r>
+        <w:t xml:space="preserve">0] - </w:t>
+      </w:r>
+      <w:proofErr w:type="spellStart"/>
+      <w:r>
+        <w:t>from_cell</w:t>
+      </w:r>
+      <w:proofErr w:type="spellEnd"/>
+      <w:r>
+        <w:t xml:space="preserve">[0], </w:t>
+      </w:r>
+      <w:proofErr w:type="spellStart"/>
+      <w:r>
+        <w:t>to_cell</w:t>
+      </w:r>
+      <w:proofErr w:type="spellEnd"/>
+      <w:r>
+        <w:t xml:space="preserve">[1] - </w:t>
+      </w:r>
+      <w:proofErr w:type="spellStart"/>
+      <w:r>
+        <w:t>from_cell</w:t>
+      </w:r>
+      <w:proofErr w:type="spellEnd"/>
+      <w:r>
+        <w:t>[1])</w:t>
+      </w:r>
+    </w:p>
+    <w:p/>
+    <w:p>
+      <w:r>
+        <w:t xml:space="preserve">def </w:t>
+      </w:r>
+      <w:proofErr w:type="spellStart"/>
+      <w:r>
+        <w:t>draw_grid</w:t>
+      </w:r>
+      <w:proofErr w:type="spellEnd"/>
+      <w:r>
+        <w:t>(surface):</w:t>
+      </w:r>
+    </w:p>
+    <w:p>
+      <w:r>
+        <w:t xml:space="preserve">    """</w:t>
+      </w:r>
+    </w:p>
+    <w:p>
+      <w:r>
+        <w:t xml:space="preserve">    Draw grid lines on the surface for visual effect.</w:t>
+      </w:r>
+    </w:p>
+    <w:p>
+      <w:r>
+        <w:t xml:space="preserve">    """</w:t>
+      </w:r>
+    </w:p>
+    <w:p>
+      <w:r>
+        <w:t xml:space="preserve">    for x in </w:t>
+      </w:r>
+      <w:proofErr w:type="gramStart"/>
+      <w:r>
+        <w:t>range(</w:t>
+      </w:r>
+      <w:proofErr w:type="gramEnd"/>
+      <w:r>
+        <w:t>0, WINDOW_WIDTH, CELL_SIZE):</w:t>
+      </w:r>
+    </w:p>
+    <w:p>
+      <w:r>
+        <w:t xml:space="preserve">        </w:t>
+      </w:r>
+      <w:proofErr w:type="spellStart"/>
+      <w:proofErr w:type="gramStart"/>
+      <w:r>
+        <w:t>pygame.draw</w:t>
+      </w:r>
+      <w:proofErr w:type="gramEnd"/>
+      <w:r>
+        <w:t>.line</w:t>
+      </w:r>
+      <w:proofErr w:type="spellEnd"/>
+      <w:r>
+        <w:t>(surface, WHITE, (x, 0), (x, WINDOW_HEIGHT))</w:t>
+      </w:r>
+    </w:p>
+    <w:p>
+      <w:r>
+        <w:t xml:space="preserve">    for y in </w:t>
+      </w:r>
+      <w:proofErr w:type="gramStart"/>
+      <w:r>
+        <w:t>range(</w:t>
+      </w:r>
+      <w:proofErr w:type="gramEnd"/>
+      <w:r>
+        <w:t>0, WINDOW_HEIGHT, CELL_SIZE):</w:t>
+      </w:r>
+    </w:p>
+    <w:p>
+      <w:r>
+        <w:t xml:space="preserve">        </w:t>
+      </w:r>
+      <w:proofErr w:type="spellStart"/>
+      <w:proofErr w:type="gramStart"/>
+      <w:r>
+        <w:t>pygame.draw</w:t>
+      </w:r>
+      <w:proofErr w:type="gramEnd"/>
+      <w:r>
+        <w:t>.line</w:t>
+      </w:r>
+      <w:proofErr w:type="spellEnd"/>
+      <w:r>
+        <w:t>(surface, WHITE, (0, y), (WINDOW_WIDTH, y))</w:t>
+      </w:r>
+    </w:p>
+    <w:p/>
+    <w:p>
+      <w:r>
+        <w:t xml:space="preserve">def </w:t>
+      </w:r>
+      <w:proofErr w:type="spellStart"/>
+      <w:r>
+        <w:t>play_crash_sound</w:t>
+      </w:r>
+      <w:proofErr w:type="spellEnd"/>
+      <w:r>
+        <w:t>(</w:t>
+      </w:r>
+      <w:proofErr w:type="spellStart"/>
+      <w:r>
+        <w:t>crash_sound</w:t>
+      </w:r>
+      <w:proofErr w:type="spellEnd"/>
+      <w:r>
+        <w:t>):</w:t>
+      </w:r>
+    </w:p>
+    <w:p>
+      <w:r>
+        <w:t xml:space="preserve">    """</w:t>
+      </w:r>
+    </w:p>
+    <w:p>
+      <w:r>
+        <w:t xml:space="preserve">    Plays the crash sound 2-3 times consecutively with a short delay.</w:t>
+      </w:r>
+    </w:p>
+    <w:p>
+      <w:r>
+        <w:t xml:space="preserve">    """</w:t>
+      </w:r>
+    </w:p>
+    <w:p>
+      <w:r>
+        <w:t xml:space="preserve">    if </w:t>
+      </w:r>
+      <w:proofErr w:type="spellStart"/>
+      <w:r>
+        <w:t>crash_sound</w:t>
+      </w:r>
+      <w:proofErr w:type="spellEnd"/>
+      <w:r>
+        <w:t>:</w:t>
+      </w:r>
+    </w:p>
+    <w:p>
+      <w:r>
+        <w:t xml:space="preserve">        times = </w:t>
+      </w:r>
+      <w:proofErr w:type="spellStart"/>
+      <w:proofErr w:type="gramStart"/>
+      <w:r>
+        <w:t>random.randint</w:t>
+      </w:r>
+      <w:proofErr w:type="spellEnd"/>
+      <w:proofErr w:type="gramEnd"/>
+      <w:r>
+        <w:t>(2, 3)</w:t>
+      </w:r>
+    </w:p>
+    <w:p>
+      <w:r>
+        <w:t xml:space="preserve">        for _ in range(times):</w:t>
+      </w:r>
+    </w:p>
+    <w:p>
+      <w:r>
+        <w:t xml:space="preserve">            </w:t>
+      </w:r>
+      <w:proofErr w:type="spellStart"/>
+      <w:r>
+        <w:t>crash_</w:t>
+      </w:r>
+      <w:proofErr w:type="gramStart"/>
+      <w:r>
+        <w:t>sound.play</w:t>
+      </w:r>
+      <w:proofErr w:type="spellEnd"/>
+      <w:proofErr w:type="gramEnd"/>
+      <w:r>
+        <w:t>()</w:t>
+      </w:r>
+    </w:p>
+    <w:p>
+      <w:r>
+        <w:t xml:space="preserve">            # Delay to allow the sound to finish (adjust as needed)</w:t>
+      </w:r>
+    </w:p>
+    <w:p>
+      <w:r>
+        <w:t xml:space="preserve">            </w:t>
+      </w:r>
+      <w:proofErr w:type="spellStart"/>
+      <w:proofErr w:type="gramStart"/>
+      <w:r>
+        <w:t>pygame.time</w:t>
+      </w:r>
+      <w:proofErr w:type="gramEnd"/>
+      <w:r>
+        <w:t>.wait</w:t>
+      </w:r>
+      <w:proofErr w:type="spellEnd"/>
+      <w:r>
+        <w:t>(300)</w:t>
+      </w:r>
+    </w:p>
+    <w:p/>
+    <w:p>
+      <w:r>
+        <w:t># === Main Game Loop ===</w:t>
+      </w:r>
+    </w:p>
+    <w:p/>
+    <w:p>
+      <w:r>
+        <w:lastRenderedPageBreak/>
+        <w:t xml:space="preserve">def </w:t>
+      </w:r>
+      <w:proofErr w:type="gramStart"/>
+      <w:r>
+        <w:t>main(</w:t>
+      </w:r>
+      <w:proofErr w:type="gramEnd"/>
+      <w:r>
+        <w:t>):</w:t>
+      </w:r>
+    </w:p>
+    <w:p>
+      <w:r>
+        <w:t xml:space="preserve">    </w:t>
+      </w:r>
+      <w:proofErr w:type="spellStart"/>
+      <w:proofErr w:type="gramStart"/>
+      <w:r>
+        <w:t>pygame.init</w:t>
+      </w:r>
+      <w:proofErr w:type="spellEnd"/>
+      <w:proofErr w:type="gramEnd"/>
+      <w:r>
+        <w:t>()</w:t>
+      </w:r>
+    </w:p>
+    <w:p>
+      <w:r>
+        <w:t xml:space="preserve">    </w:t>
+      </w:r>
+      <w:proofErr w:type="spellStart"/>
+      <w:proofErr w:type="gramStart"/>
+      <w:r>
+        <w:t>pygame.mixer</w:t>
+      </w:r>
+      <w:proofErr w:type="gramEnd"/>
+      <w:r>
+        <w:t>.init</w:t>
+      </w:r>
+      <w:proofErr w:type="spellEnd"/>
+      <w:r>
+        <w:t>()</w:t>
+      </w:r>
+    </w:p>
+    <w:p/>
+    <w:p>
+      <w:r>
+        <w:t xml:space="preserve">    # Load sounds.</w:t>
+      </w:r>
+    </w:p>
+    <w:p>
+      <w:r>
+        <w:t xml:space="preserve">    try:</w:t>
+      </w:r>
+    </w:p>
+    <w:p>
+      <w:r>
+        <w:t xml:space="preserve">        </w:t>
+      </w:r>
+      <w:proofErr w:type="spellStart"/>
+      <w:r>
+        <w:t>chirp_sound</w:t>
+      </w:r>
+      <w:proofErr w:type="spellEnd"/>
+      <w:r>
+        <w:t xml:space="preserve"> = </w:t>
+      </w:r>
+      <w:proofErr w:type="spellStart"/>
+      <w:proofErr w:type="gramStart"/>
+      <w:r>
+        <w:t>pygame.mixer</w:t>
+      </w:r>
+      <w:proofErr w:type="gramEnd"/>
+      <w:r>
+        <w:t>.Sound</w:t>
+      </w:r>
+      <w:proofErr w:type="spellEnd"/>
+      <w:r>
+        <w:t>("chirp.wav")</w:t>
+      </w:r>
+    </w:p>
+    <w:p>
+      <w:r>
+        <w:t xml:space="preserve">    except </w:t>
+      </w:r>
+      <w:proofErr w:type="spellStart"/>
+      <w:proofErr w:type="gramStart"/>
+      <w:r>
+        <w:t>pygame.error</w:t>
+      </w:r>
+      <w:proofErr w:type="spellEnd"/>
+      <w:proofErr w:type="gramEnd"/>
+      <w:r>
+        <w:t>:</w:t>
+      </w:r>
+    </w:p>
+    <w:p>
+      <w:r>
+        <w:t xml:space="preserve">        </w:t>
+      </w:r>
+      <w:proofErr w:type="gramStart"/>
+      <w:r>
+        <w:t>print(</w:t>
+      </w:r>
+      <w:proofErr w:type="gramEnd"/>
+      <w:r>
+        <w:t>"Could not load chirp.wav. Please ensure it is in the same folder as this script.")</w:t>
+      </w:r>
+    </w:p>
+    <w:p>
+      <w:r>
+        <w:t xml:space="preserve">        </w:t>
+      </w:r>
+      <w:proofErr w:type="spellStart"/>
+      <w:r>
+        <w:t>chirp_sound</w:t>
+      </w:r>
+      <w:proofErr w:type="spellEnd"/>
+      <w:r>
+        <w:t xml:space="preserve"> = None</w:t>
+      </w:r>
+    </w:p>
+    <w:p/>
+    <w:p>
+      <w:r>
+        <w:t xml:space="preserve">    try:</w:t>
+      </w:r>
+    </w:p>
+    <w:p>
+      <w:r>
+        <w:t xml:space="preserve">        </w:t>
+      </w:r>
+      <w:proofErr w:type="spellStart"/>
+      <w:r>
+        <w:t>crash_sound</w:t>
+      </w:r>
+      <w:proofErr w:type="spellEnd"/>
+      <w:r>
+        <w:t xml:space="preserve"> = </w:t>
+      </w:r>
+      <w:proofErr w:type="spellStart"/>
+      <w:proofErr w:type="gramStart"/>
+      <w:r>
+        <w:t>pygame.mixer</w:t>
+      </w:r>
+      <w:proofErr w:type="gramEnd"/>
+      <w:r>
+        <w:t>.Sound</w:t>
+      </w:r>
+      <w:proofErr w:type="spellEnd"/>
+      <w:r>
+        <w:t>("crash.wav")</w:t>
+      </w:r>
+    </w:p>
+    <w:p>
+      <w:r>
+        <w:t xml:space="preserve">    except </w:t>
+      </w:r>
+      <w:proofErr w:type="spellStart"/>
+      <w:proofErr w:type="gramStart"/>
+      <w:r>
+        <w:t>pygame.error</w:t>
+      </w:r>
+      <w:proofErr w:type="spellEnd"/>
+      <w:proofErr w:type="gramEnd"/>
+      <w:r>
+        <w:t>:</w:t>
+      </w:r>
+    </w:p>
+    <w:p>
+      <w:r>
+        <w:t xml:space="preserve">        </w:t>
+      </w:r>
+      <w:proofErr w:type="gramStart"/>
+      <w:r>
+        <w:t>print(</w:t>
+      </w:r>
+      <w:proofErr w:type="gramEnd"/>
+      <w:r>
+        <w:t>"Could not load crash.wav. Please ensure it is in the same folder as this script.")</w:t>
+      </w:r>
+    </w:p>
+    <w:p>
+      <w:r>
+        <w:t xml:space="preserve">        </w:t>
+      </w:r>
+      <w:proofErr w:type="spellStart"/>
+      <w:r>
+        <w:t>crash_sound</w:t>
+      </w:r>
+      <w:proofErr w:type="spellEnd"/>
+      <w:r>
+        <w:t xml:space="preserve"> = None</w:t>
+      </w:r>
+    </w:p>
+    <w:p/>
+    <w:p>
+      <w:r>
+        <w:t xml:space="preserve">    screen = </w:t>
+      </w:r>
+      <w:proofErr w:type="spellStart"/>
+      <w:r>
+        <w:t>pygame.display.set_</w:t>
+      </w:r>
+      <w:proofErr w:type="gramStart"/>
+      <w:r>
+        <w:t>mode</w:t>
+      </w:r>
+      <w:proofErr w:type="spellEnd"/>
+      <w:r>
+        <w:t>(</w:t>
+      </w:r>
+      <w:proofErr w:type="gramEnd"/>
+      <w:r>
+        <w:t>(WINDOW_WIDTH, WINDOW_HEIGHT))</w:t>
+      </w:r>
+    </w:p>
+    <w:p>
+      <w:r>
+        <w:t xml:space="preserve">    </w:t>
+      </w:r>
+      <w:proofErr w:type="spellStart"/>
+      <w:r>
+        <w:t>pygame.display.set_</w:t>
+      </w:r>
+      <w:proofErr w:type="gramStart"/>
+      <w:r>
+        <w:t>caption</w:t>
+      </w:r>
+      <w:proofErr w:type="spellEnd"/>
+      <w:r>
+        <w:t>(</w:t>
+      </w:r>
+      <w:proofErr w:type="gramEnd"/>
+      <w:r>
+        <w:t>"AI Snake Game with Traps, Scoring &amp; Random Apple Colors")</w:t>
+      </w:r>
+    </w:p>
+    <w:p>
+      <w:r>
+        <w:t xml:space="preserve">    clock = </w:t>
+      </w:r>
+      <w:proofErr w:type="spellStart"/>
+      <w:proofErr w:type="gramStart"/>
+      <w:r>
+        <w:t>pygame.time</w:t>
+      </w:r>
+      <w:proofErr w:type="gramEnd"/>
+      <w:r>
+        <w:t>.Clock</w:t>
+      </w:r>
+      <w:proofErr w:type="spellEnd"/>
+      <w:r>
+        <w:t>()</w:t>
+      </w:r>
+    </w:p>
+    <w:p/>
+    <w:p>
+      <w:r>
+        <w:t xml:space="preserve">    # Initialize score and font.</w:t>
+      </w:r>
+    </w:p>
+    <w:p>
+      <w:r>
+        <w:t xml:space="preserve">    score = 0</w:t>
+      </w:r>
+    </w:p>
+    <w:p>
+      <w:r>
+        <w:t xml:space="preserve">    font = </w:t>
+      </w:r>
+      <w:proofErr w:type="spellStart"/>
+      <w:r>
+        <w:t>pygame.</w:t>
+      </w:r>
+      <w:proofErr w:type="gramStart"/>
+      <w:r>
+        <w:t>font.SysFont</w:t>
+      </w:r>
+      <w:proofErr w:type="spellEnd"/>
+      <w:proofErr w:type="gramEnd"/>
+      <w:r>
+        <w:t>("Arial", 24)</w:t>
+      </w:r>
+    </w:p>
+    <w:p/>
+    <w:p>
+      <w:r>
+        <w:t xml:space="preserve">    # Initialize snake: starting with 3 segments.</w:t>
+      </w:r>
+    </w:p>
+    <w:p>
+      <w:r>
+        <w:t xml:space="preserve">    snake = [</w:t>
+      </w:r>
+    </w:p>
+    <w:p>
+      <w:r>
+        <w:t xml:space="preserve">        (GRID_WIDTH // 2, GRID_HEIGHT // 2),</w:t>
+      </w:r>
+    </w:p>
+    <w:p>
+      <w:r>
+        <w:t xml:space="preserve">        (GRID_WIDTH // 2 - 1, GRID_HEIGHT // 2),</w:t>
+      </w:r>
+    </w:p>
+    <w:p>
+      <w:r>
+        <w:t xml:space="preserve">        (GRID_WIDTH // 2 - 2, GRID_HEIGHT // 2)</w:t>
+      </w:r>
+    </w:p>
+    <w:p>
+      <w:r>
+        <w:t xml:space="preserve">    ]</w:t>
+      </w:r>
+    </w:p>
+    <w:p>
+      <w:r>
+        <w:t xml:space="preserve">    direction = RIGHT</w:t>
+      </w:r>
+    </w:p>
+    <w:p/>
+    <w:p>
+      <w:r>
+        <w:t xml:space="preserve">    # Initialize traps list (each trap is a grid cell that remains on the board)</w:t>
+      </w:r>
+    </w:p>
+    <w:p>
+      <w:r>
+        <w:t xml:space="preserve">    traps = []</w:t>
+      </w:r>
+    </w:p>
+    <w:p>
+      <w:r>
+        <w:t xml:space="preserve">    </w:t>
+      </w:r>
+      <w:proofErr w:type="spellStart"/>
+      <w:r>
+        <w:t>last_trap_time</w:t>
+      </w:r>
+      <w:proofErr w:type="spellEnd"/>
+      <w:r>
+        <w:t xml:space="preserve"> = </w:t>
+      </w:r>
+      <w:proofErr w:type="spellStart"/>
+      <w:r>
+        <w:t>pygame.time.get_</w:t>
+      </w:r>
+      <w:proofErr w:type="gramStart"/>
+      <w:r>
+        <w:t>ticks</w:t>
+      </w:r>
+      <w:proofErr w:type="spellEnd"/>
+      <w:r>
+        <w:t>(</w:t>
+      </w:r>
+      <w:proofErr w:type="gramEnd"/>
+      <w:r>
+        <w:t>)</w:t>
+      </w:r>
+    </w:p>
+    <w:p/>
+    <w:p>
+      <w:r>
+        <w:t xml:space="preserve">    # Place the first apple (avoid snake and traps)</w:t>
+      </w:r>
+    </w:p>
+    <w:p>
+      <w:r>
+        <w:t xml:space="preserve">    </w:t>
+      </w:r>
+      <w:proofErr w:type="spellStart"/>
+      <w:r>
+        <w:t>occupied_for_fruit</w:t>
+      </w:r>
+      <w:proofErr w:type="spellEnd"/>
+      <w:r>
+        <w:t xml:space="preserve"> = set(snake) | set(traps)</w:t>
+      </w:r>
+    </w:p>
+    <w:p>
+      <w:r>
+        <w:t xml:space="preserve">    </w:t>
+      </w:r>
+      <w:proofErr w:type="spellStart"/>
+      <w:r>
+        <w:t>fruit_pos</w:t>
+      </w:r>
+      <w:proofErr w:type="spellEnd"/>
+      <w:r>
+        <w:t xml:space="preserve"> = </w:t>
+      </w:r>
+      <w:proofErr w:type="spellStart"/>
+      <w:r>
+        <w:t>get_random_free_position</w:t>
+      </w:r>
+      <w:proofErr w:type="spellEnd"/>
+      <w:r>
+        <w:t>(</w:t>
+      </w:r>
+      <w:proofErr w:type="spellStart"/>
+      <w:r>
+        <w:t>occupied_for_fruit</w:t>
+      </w:r>
+      <w:proofErr w:type="spellEnd"/>
+      <w:r>
+        <w:t>)</w:t>
+      </w:r>
+    </w:p>
+    <w:p>
+      <w:r>
+        <w:t xml:space="preserve">    </w:t>
+      </w:r>
+      <w:proofErr w:type="spellStart"/>
+      <w:r>
+        <w:t>fruit_color</w:t>
+      </w:r>
+      <w:proofErr w:type="spellEnd"/>
+      <w:r>
+        <w:t xml:space="preserve"> = </w:t>
+      </w:r>
+      <w:proofErr w:type="spellStart"/>
+      <w:proofErr w:type="gramStart"/>
+      <w:r>
+        <w:t>random.choice</w:t>
+      </w:r>
+      <w:proofErr w:type="spellEnd"/>
+      <w:proofErr w:type="gramEnd"/>
+      <w:r>
+        <w:t>(APPLE_COLORS)</w:t>
+      </w:r>
+    </w:p>
+    <w:p/>
+    <w:p>
+      <w:r>
+        <w:t xml:space="preserve">    running = True</w:t>
+      </w:r>
+    </w:p>
+    <w:p>
+      <w:r>
+        <w:t xml:space="preserve">    while running:</w:t>
+      </w:r>
+    </w:p>
+    <w:p>
+      <w:r>
+        <w:t xml:space="preserve">        </w:t>
+      </w:r>
+      <w:proofErr w:type="spellStart"/>
+      <w:proofErr w:type="gramStart"/>
+      <w:r>
+        <w:t>clock.tick</w:t>
+      </w:r>
+      <w:proofErr w:type="spellEnd"/>
+      <w:proofErr w:type="gramEnd"/>
+      <w:r>
+        <w:t>(FPS)</w:t>
+      </w:r>
+    </w:p>
+    <w:p>
+      <w:r>
+        <w:t xml:space="preserve">        </w:t>
+      </w:r>
+      <w:proofErr w:type="spellStart"/>
+      <w:r>
+        <w:t>current_time</w:t>
+      </w:r>
+      <w:proofErr w:type="spellEnd"/>
+      <w:r>
+        <w:t xml:space="preserve"> = </w:t>
+      </w:r>
+      <w:proofErr w:type="spellStart"/>
+      <w:r>
+        <w:t>pygame.time.get_</w:t>
+      </w:r>
+      <w:proofErr w:type="gramStart"/>
+      <w:r>
+        <w:t>ticks</w:t>
+      </w:r>
+      <w:proofErr w:type="spellEnd"/>
+      <w:r>
+        <w:t>(</w:t>
+      </w:r>
+      <w:proofErr w:type="gramEnd"/>
+      <w:r>
+        <w:t>)</w:t>
+      </w:r>
+    </w:p>
+    <w:p/>
+    <w:p>
+      <w:r>
+        <w:t xml:space="preserve">        # Add a new trap every 1 second.</w:t>
+      </w:r>
+    </w:p>
+    <w:p>
+      <w:r>
+        <w:lastRenderedPageBreak/>
+        <w:t xml:space="preserve">        if </w:t>
+      </w:r>
+      <w:proofErr w:type="spellStart"/>
+      <w:r>
+        <w:t>current_time</w:t>
+      </w:r>
+      <w:proofErr w:type="spellEnd"/>
+      <w:r>
+        <w:t xml:space="preserve"> - </w:t>
+      </w:r>
+      <w:proofErr w:type="spellStart"/>
+      <w:r>
+        <w:t>last_trap_time</w:t>
+      </w:r>
+      <w:proofErr w:type="spellEnd"/>
+      <w:r>
+        <w:t xml:space="preserve"> &gt;= 1000:</w:t>
+      </w:r>
+    </w:p>
+    <w:p>
+      <w:r>
+        <w:t xml:space="preserve">            </w:t>
+      </w:r>
+      <w:proofErr w:type="spellStart"/>
+      <w:r>
+        <w:t>occupied_for_trap</w:t>
+      </w:r>
+      <w:proofErr w:type="spellEnd"/>
+      <w:r>
+        <w:t xml:space="preserve"> = set(snake) | set(traps) | {</w:t>
+      </w:r>
+      <w:proofErr w:type="spellStart"/>
+      <w:r>
+        <w:t>fruit_pos</w:t>
+      </w:r>
+      <w:proofErr w:type="spellEnd"/>
+      <w:r>
+        <w:t>}</w:t>
+      </w:r>
+    </w:p>
+    <w:p>
+      <w:r>
+        <w:t xml:space="preserve">            </w:t>
+      </w:r>
+      <w:proofErr w:type="spellStart"/>
+      <w:r>
+        <w:t>new_trap</w:t>
+      </w:r>
+      <w:proofErr w:type="spellEnd"/>
+      <w:r>
+        <w:t xml:space="preserve"> = </w:t>
+      </w:r>
+      <w:proofErr w:type="spellStart"/>
+      <w:r>
+        <w:t>get_random_free_position</w:t>
+      </w:r>
+      <w:proofErr w:type="spellEnd"/>
+      <w:r>
+        <w:t>(</w:t>
+      </w:r>
+      <w:proofErr w:type="spellStart"/>
+      <w:r>
+        <w:t>occupied_for_trap</w:t>
+      </w:r>
+      <w:proofErr w:type="spellEnd"/>
+      <w:r>
+        <w:t>)</w:t>
+      </w:r>
+    </w:p>
+    <w:p>
+      <w:r>
+        <w:t xml:space="preserve">            </w:t>
+      </w:r>
+      <w:proofErr w:type="spellStart"/>
+      <w:proofErr w:type="gramStart"/>
+      <w:r>
+        <w:t>traps.append</w:t>
+      </w:r>
+      <w:proofErr w:type="spellEnd"/>
+      <w:proofErr w:type="gramEnd"/>
+      <w:r>
+        <w:t>(</w:t>
+      </w:r>
+      <w:proofErr w:type="spellStart"/>
+      <w:r>
+        <w:t>new_trap</w:t>
+      </w:r>
+      <w:proofErr w:type="spellEnd"/>
+      <w:r>
+        <w:t>)</w:t>
+      </w:r>
+    </w:p>
+    <w:p>
+      <w:r>
+        <w:t xml:space="preserve">            </w:t>
+      </w:r>
+      <w:proofErr w:type="spellStart"/>
+      <w:r>
+        <w:t>last_trap_time</w:t>
+      </w:r>
+      <w:proofErr w:type="spellEnd"/>
+      <w:r>
+        <w:t xml:space="preserve"> = </w:t>
+      </w:r>
+      <w:proofErr w:type="spellStart"/>
+      <w:r>
+        <w:t>current_time</w:t>
+      </w:r>
+      <w:proofErr w:type="spellEnd"/>
+    </w:p>
+    <w:p/>
+    <w:p>
+      <w:r>
+        <w:t xml:space="preserve">        # Process events.</w:t>
+      </w:r>
+    </w:p>
+    <w:p>
+      <w:r>
+        <w:t xml:space="preserve">        for event in </w:t>
+      </w:r>
+      <w:proofErr w:type="spellStart"/>
+      <w:proofErr w:type="gramStart"/>
+      <w:r>
+        <w:t>pygame.event.get</w:t>
+      </w:r>
+      <w:proofErr w:type="spellEnd"/>
+      <w:r>
+        <w:t>(</w:t>
+      </w:r>
+      <w:proofErr w:type="gramEnd"/>
+      <w:r>
+        <w:t>):</w:t>
+      </w:r>
+    </w:p>
+    <w:p>
+      <w:r>
+        <w:t xml:space="preserve">            if </w:t>
+      </w:r>
+      <w:proofErr w:type="spellStart"/>
+      <w:proofErr w:type="gramStart"/>
+      <w:r>
+        <w:t>event.type</w:t>
+      </w:r>
+      <w:proofErr w:type="spellEnd"/>
+      <w:proofErr w:type="gramEnd"/>
+      <w:r>
+        <w:t xml:space="preserve"> == </w:t>
+      </w:r>
+      <w:proofErr w:type="spellStart"/>
+      <w:r>
+        <w:t>pygame.QUIT</w:t>
+      </w:r>
+      <w:proofErr w:type="spellEnd"/>
+      <w:r>
+        <w:t>:</w:t>
+      </w:r>
+    </w:p>
+    <w:p>
+      <w:r>
+        <w:t xml:space="preserve">                running = False</w:t>
+      </w:r>
+    </w:p>
+    <w:p/>
+    <w:p>
+      <w:r>
+        <w:t xml:space="preserve">        # ===== AI DECISION MAKING =====</w:t>
+      </w:r>
+    </w:p>
+    <w:p>
+      <w:r>
+        <w:t xml:space="preserve">        # Prioritize following a direct path to the apple.</w:t>
+      </w:r>
+    </w:p>
+    <w:p>
+      <w:r>
+        <w:t xml:space="preserve">        </w:t>
+      </w:r>
+      <w:proofErr w:type="spellStart"/>
+      <w:r>
+        <w:t>path_to_fruit</w:t>
+      </w:r>
+      <w:proofErr w:type="spellEnd"/>
+      <w:r>
+        <w:t xml:space="preserve"> = </w:t>
+      </w:r>
+      <w:proofErr w:type="spellStart"/>
+      <w:r>
+        <w:t>bfs</w:t>
+      </w:r>
+      <w:proofErr w:type="spellEnd"/>
+      <w:r>
+        <w:t>(</w:t>
+      </w:r>
+      <w:proofErr w:type="gramStart"/>
+      <w:r>
+        <w:t>snake[</w:t>
+      </w:r>
+      <w:proofErr w:type="gramEnd"/>
+      <w:r>
+        <w:t xml:space="preserve">0], </w:t>
+      </w:r>
+      <w:proofErr w:type="spellStart"/>
+      <w:r>
+        <w:t>fruit_pos</w:t>
+      </w:r>
+      <w:proofErr w:type="spellEnd"/>
+      <w:r>
+        <w:t>, snake, traps)</w:t>
+      </w:r>
+    </w:p>
+    <w:p>
+      <w:r>
+        <w:t xml:space="preserve">        if </w:t>
+      </w:r>
+      <w:proofErr w:type="spellStart"/>
+      <w:r>
+        <w:t>path_to_fruit</w:t>
+      </w:r>
+      <w:proofErr w:type="spellEnd"/>
+      <w:r>
+        <w:t xml:space="preserve"> is not None:</w:t>
+      </w:r>
+    </w:p>
+    <w:p>
+      <w:r>
+        <w:t xml:space="preserve">            </w:t>
+      </w:r>
+      <w:proofErr w:type="spellStart"/>
+      <w:r>
+        <w:t>next_cell</w:t>
+      </w:r>
+      <w:proofErr w:type="spellEnd"/>
+      <w:r>
+        <w:t xml:space="preserve"> = </w:t>
+      </w:r>
+      <w:proofErr w:type="spellStart"/>
+      <w:r>
+        <w:t>path_to_</w:t>
+      </w:r>
+      <w:proofErr w:type="gramStart"/>
+      <w:r>
+        <w:t>fruit</w:t>
+      </w:r>
+      <w:proofErr w:type="spellEnd"/>
+      <w:r>
+        <w:t>[</w:t>
+      </w:r>
+      <w:proofErr w:type="gramEnd"/>
+      <w:r>
+        <w:t>0]</w:t>
+      </w:r>
+    </w:p>
+    <w:p>
+      <w:r>
+        <w:t xml:space="preserve">            direction = </w:t>
+      </w:r>
+      <w:proofErr w:type="spellStart"/>
+      <w:r>
+        <w:t>get_direction</w:t>
+      </w:r>
+      <w:proofErr w:type="spellEnd"/>
+      <w:r>
+        <w:t>(</w:t>
+      </w:r>
+      <w:proofErr w:type="gramStart"/>
+      <w:r>
+        <w:t>snake[</w:t>
+      </w:r>
+      <w:proofErr w:type="gramEnd"/>
+      <w:r>
+        <w:t xml:space="preserve">0], </w:t>
+      </w:r>
+      <w:proofErr w:type="spellStart"/>
+      <w:r>
+        <w:t>next_cell</w:t>
+      </w:r>
+      <w:proofErr w:type="spellEnd"/>
+      <w:r>
+        <w:t>)</w:t>
+      </w:r>
+    </w:p>
+    <w:p>
+      <w:r>
+        <w:t xml:space="preserve">        else:</w:t>
+      </w:r>
+    </w:p>
+    <w:p>
+      <w:r>
+        <w:t xml:space="preserve">            # If no direct path exists, try following the tail.</w:t>
+      </w:r>
+    </w:p>
+    <w:p>
+      <w:r>
+        <w:t xml:space="preserve">            </w:t>
+      </w:r>
+      <w:proofErr w:type="spellStart"/>
+      <w:r>
+        <w:t>path_to_tail</w:t>
+      </w:r>
+      <w:proofErr w:type="spellEnd"/>
+      <w:r>
+        <w:t xml:space="preserve"> = </w:t>
+      </w:r>
+      <w:proofErr w:type="spellStart"/>
+      <w:r>
+        <w:t>bfs</w:t>
+      </w:r>
+      <w:proofErr w:type="spellEnd"/>
+      <w:r>
+        <w:t>(</w:t>
+      </w:r>
+      <w:proofErr w:type="gramStart"/>
+      <w:r>
+        <w:t>snake[</w:t>
+      </w:r>
+      <w:proofErr w:type="gramEnd"/>
+      <w:r>
+        <w:t>0], snake[-1], snake, traps)</w:t>
+      </w:r>
+    </w:p>
+    <w:p>
+      <w:r>
+        <w:t xml:space="preserve">            if </w:t>
+      </w:r>
+      <w:proofErr w:type="spellStart"/>
+      <w:r>
+        <w:t>path_to_tail</w:t>
+      </w:r>
+      <w:proofErr w:type="spellEnd"/>
+      <w:r>
+        <w:t xml:space="preserve"> is not None:</w:t>
+      </w:r>
+    </w:p>
+    <w:p>
+      <w:r>
+        <w:t xml:space="preserve">                </w:t>
+      </w:r>
+      <w:proofErr w:type="spellStart"/>
+      <w:r>
+        <w:t>next_cell</w:t>
+      </w:r>
+      <w:proofErr w:type="spellEnd"/>
+      <w:r>
+        <w:t xml:space="preserve"> = </w:t>
+      </w:r>
+      <w:proofErr w:type="spellStart"/>
+      <w:r>
+        <w:t>path_to_</w:t>
+      </w:r>
+      <w:proofErr w:type="gramStart"/>
+      <w:r>
+        <w:t>tail</w:t>
+      </w:r>
+      <w:proofErr w:type="spellEnd"/>
+      <w:r>
+        <w:t>[</w:t>
+      </w:r>
+      <w:proofErr w:type="gramEnd"/>
+      <w:r>
+        <w:t>0]</w:t>
+      </w:r>
+    </w:p>
+    <w:p>
+      <w:r>
+        <w:t xml:space="preserve">                direction = </w:t>
+      </w:r>
+      <w:proofErr w:type="spellStart"/>
+      <w:r>
+        <w:t>get_direction</w:t>
+      </w:r>
+      <w:proofErr w:type="spellEnd"/>
+      <w:r>
+        <w:t>(</w:t>
+      </w:r>
+      <w:proofErr w:type="gramStart"/>
+      <w:r>
+        <w:t>snake[</w:t>
+      </w:r>
+      <w:proofErr w:type="gramEnd"/>
+      <w:r>
+        <w:t xml:space="preserve">0], </w:t>
+      </w:r>
+      <w:proofErr w:type="spellStart"/>
+      <w:r>
+        <w:t>next_cell</w:t>
+      </w:r>
+      <w:proofErr w:type="spellEnd"/>
+      <w:r>
+        <w:t>)</w:t>
+      </w:r>
+    </w:p>
+    <w:p>
+      <w:r>
+        <w:t xml:space="preserve">            else:</w:t>
+      </w:r>
+    </w:p>
+    <w:p>
+      <w:r>
+        <w:t xml:space="preserve">                # As a last resort, choose any valid move.</w:t>
+      </w:r>
+    </w:p>
+    <w:p>
+      <w:r>
+        <w:t xml:space="preserve">                </w:t>
+      </w:r>
+      <w:proofErr w:type="spellStart"/>
+      <w:r>
+        <w:t>for d</w:t>
+      </w:r>
+      <w:proofErr w:type="spellEnd"/>
+      <w:r>
+        <w:t xml:space="preserve"> in [UP, DOWN, LEFT, RIGHT]:</w:t>
+      </w:r>
+    </w:p>
+    <w:p>
+      <w:r>
+        <w:t xml:space="preserve">                    </w:t>
+      </w:r>
+      <w:proofErr w:type="spellStart"/>
+      <w:r>
+        <w:t>next_cell</w:t>
+      </w:r>
+      <w:proofErr w:type="spellEnd"/>
+      <w:r>
+        <w:t xml:space="preserve"> = (</w:t>
+      </w:r>
+      <w:proofErr w:type="gramStart"/>
+      <w:r>
+        <w:t>snake[</w:t>
+      </w:r>
+      <w:proofErr w:type="gramEnd"/>
+      <w:r>
+        <w:t>0][0] + d[0], snake[0][1] + d[1])</w:t>
+      </w:r>
+    </w:p>
+    <w:p>
+      <w:r>
+        <w:t xml:space="preserve">                    if (0 &lt;= </w:t>
+      </w:r>
+      <w:proofErr w:type="spellStart"/>
+      <w:r>
+        <w:t>next_</w:t>
+      </w:r>
+      <w:proofErr w:type="gramStart"/>
+      <w:r>
+        <w:t>cell</w:t>
+      </w:r>
+      <w:proofErr w:type="spellEnd"/>
+      <w:r>
+        <w:t>[</w:t>
+      </w:r>
+      <w:proofErr w:type="gramEnd"/>
+      <w:r>
+        <w:t>0] &lt; GRID_WIDTH and</w:t>
+      </w:r>
+    </w:p>
+    <w:p>
+      <w:r>
+        <w:t xml:space="preserve">                        0 &lt;= </w:t>
+      </w:r>
+      <w:proofErr w:type="spellStart"/>
+      <w:r>
+        <w:t>next_</w:t>
+      </w:r>
+      <w:proofErr w:type="gramStart"/>
+      <w:r>
+        <w:t>cell</w:t>
+      </w:r>
+      <w:proofErr w:type="spellEnd"/>
+      <w:r>
+        <w:t>[</w:t>
+      </w:r>
+      <w:proofErr w:type="gramEnd"/>
+      <w:r>
+        <w:t>1] &lt; GRID_HEIGHT and</w:t>
+      </w:r>
+    </w:p>
+    <w:p>
+      <w:r>
+        <w:t xml:space="preserve">                        </w:t>
+      </w:r>
+      <w:proofErr w:type="spellStart"/>
+      <w:r>
+        <w:t>next_cell</w:t>
+      </w:r>
+      <w:proofErr w:type="spellEnd"/>
+      <w:r>
+        <w:t xml:space="preserve"> not in snake and</w:t>
+      </w:r>
+    </w:p>
+    <w:p>
+      <w:r>
+        <w:t xml:space="preserve">                        </w:t>
+      </w:r>
+      <w:proofErr w:type="spellStart"/>
+      <w:r>
+        <w:t>next_cell</w:t>
+      </w:r>
+      <w:proofErr w:type="spellEnd"/>
+      <w:r>
+        <w:t xml:space="preserve"> not in traps):</w:t>
+      </w:r>
+    </w:p>
+    <w:p>
+      <w:r>
+        <w:t xml:space="preserve">                        direction = d</w:t>
+      </w:r>
+    </w:p>
+    <w:p>
+      <w:r>
+        <w:t xml:space="preserve">                        break</w:t>
+      </w:r>
+    </w:p>
+    <w:p/>
+    <w:p>
+      <w:r>
+        <w:t xml:space="preserve">        # ===== MOVE THE SNAKE =====</w:t>
+      </w:r>
+    </w:p>
+    <w:p>
+      <w:r>
+        <w:t xml:space="preserve">        </w:t>
+      </w:r>
+      <w:proofErr w:type="spellStart"/>
+      <w:r>
+        <w:t>new_head</w:t>
+      </w:r>
+      <w:proofErr w:type="spellEnd"/>
+      <w:r>
+        <w:t xml:space="preserve"> = (</w:t>
+      </w:r>
+      <w:proofErr w:type="gramStart"/>
+      <w:r>
+        <w:t>snake[</w:t>
+      </w:r>
+      <w:proofErr w:type="gramEnd"/>
+      <w:r>
+        <w:t>0][0] + direction[0], snake[0][1] + direction[1])</w:t>
+      </w:r>
+    </w:p>
+    <w:p/>
+    <w:p>
+      <w:r>
+        <w:t xml:space="preserve">        # Check for collisions with walls or the snake's body (including tail).</w:t>
+      </w:r>
+    </w:p>
+    <w:p>
+      <w:r>
+        <w:t xml:space="preserve">        if (</w:t>
+      </w:r>
+      <w:proofErr w:type="spellStart"/>
+      <w:r>
+        <w:t>new_</w:t>
+      </w:r>
+      <w:proofErr w:type="gramStart"/>
+      <w:r>
+        <w:t>head</w:t>
+      </w:r>
+      <w:proofErr w:type="spellEnd"/>
+      <w:r>
+        <w:t>[</w:t>
+      </w:r>
+      <w:proofErr w:type="gramEnd"/>
+      <w:r>
+        <w:t xml:space="preserve">0] &lt; 0 or </w:t>
+      </w:r>
+      <w:proofErr w:type="spellStart"/>
+      <w:r>
+        <w:t>new_head</w:t>
+      </w:r>
+      <w:proofErr w:type="spellEnd"/>
+      <w:r>
+        <w:t>[0] &gt;= GRID_WIDTH or</w:t>
+      </w:r>
+    </w:p>
+    <w:p>
+      <w:r>
+        <w:t xml:space="preserve">            </w:t>
+      </w:r>
+      <w:proofErr w:type="spellStart"/>
+      <w:r>
+        <w:t>new_</w:t>
+      </w:r>
+      <w:proofErr w:type="gramStart"/>
+      <w:r>
+        <w:t>head</w:t>
+      </w:r>
+      <w:proofErr w:type="spellEnd"/>
+      <w:r>
+        <w:t>[</w:t>
+      </w:r>
+      <w:proofErr w:type="gramEnd"/>
+      <w:r>
+        <w:t xml:space="preserve">1] &lt; 0 or </w:t>
+      </w:r>
+      <w:proofErr w:type="spellStart"/>
+      <w:r>
+        <w:t>new_head</w:t>
+      </w:r>
+      <w:proofErr w:type="spellEnd"/>
+      <w:r>
+        <w:t>[1] &gt;= GRID_HEIGHT or</w:t>
+      </w:r>
+    </w:p>
+    <w:p>
+      <w:r>
+        <w:t xml:space="preserve">            </w:t>
+      </w:r>
+      <w:proofErr w:type="spellStart"/>
+      <w:r>
+        <w:t>new_head</w:t>
+      </w:r>
+      <w:proofErr w:type="spellEnd"/>
+      <w:r>
+        <w:t xml:space="preserve"> in snake):</w:t>
+      </w:r>
+    </w:p>
+    <w:p>
+      <w:r>
+        <w:t xml:space="preserve">            </w:t>
+      </w:r>
+      <w:proofErr w:type="spellStart"/>
+      <w:r>
+        <w:t>play_crash_sound</w:t>
+      </w:r>
+      <w:proofErr w:type="spellEnd"/>
+      <w:r>
+        <w:t>(</w:t>
+      </w:r>
+      <w:proofErr w:type="spellStart"/>
+      <w:r>
+        <w:t>crash_sound</w:t>
+      </w:r>
+      <w:proofErr w:type="spellEnd"/>
+      <w:r>
+        <w:t>)</w:t>
+      </w:r>
+    </w:p>
+    <w:p>
+      <w:r>
+        <w:t xml:space="preserve">            </w:t>
+      </w:r>
+      <w:proofErr w:type="gramStart"/>
+      <w:r>
+        <w:t>print(</w:t>
+      </w:r>
+      <w:proofErr w:type="gramEnd"/>
+      <w:r>
+        <w:t>"Game over! Final score:", score)</w:t>
+      </w:r>
+    </w:p>
+    <w:p>
+      <w:r>
+        <w:t xml:space="preserve">            running = False</w:t>
+      </w:r>
+    </w:p>
+    <w:p>
+      <w:r>
+        <w:t xml:space="preserve">            continue</w:t>
+      </w:r>
+    </w:p>
+    <w:p/>
+    <w:p>
+      <w:r>
+        <w:t xml:space="preserve">        # If the snake hits a trap, play crash sound, then cut its length to half.</w:t>
+      </w:r>
+    </w:p>
+    <w:p>
+      <w:r>
+        <w:t xml:space="preserve">        </w:t>
+      </w:r>
+      <w:proofErr w:type="spellStart"/>
+      <w:r>
+        <w:t>elif</w:t>
+      </w:r>
+      <w:proofErr w:type="spellEnd"/>
+      <w:r>
+        <w:t xml:space="preserve"> </w:t>
+      </w:r>
+      <w:proofErr w:type="spellStart"/>
+      <w:r>
+        <w:t>new_head</w:t>
+      </w:r>
+      <w:proofErr w:type="spellEnd"/>
+      <w:r>
+        <w:t xml:space="preserve"> in traps:</w:t>
+      </w:r>
+    </w:p>
+    <w:p>
+      <w:r>
+        <w:lastRenderedPageBreak/>
+        <w:t xml:space="preserve">            </w:t>
+      </w:r>
+      <w:proofErr w:type="spellStart"/>
+      <w:r>
+        <w:t>play_crash_sound</w:t>
+      </w:r>
+      <w:proofErr w:type="spellEnd"/>
+      <w:r>
+        <w:t>(</w:t>
+      </w:r>
+      <w:proofErr w:type="spellStart"/>
+      <w:r>
+        <w:t>crash_sound</w:t>
+      </w:r>
+      <w:proofErr w:type="spellEnd"/>
+      <w:r>
+        <w:t>)</w:t>
+      </w:r>
+    </w:p>
+    <w:p>
+      <w:r>
+        <w:t xml:space="preserve">            </w:t>
+      </w:r>
+      <w:proofErr w:type="spellStart"/>
+      <w:proofErr w:type="gramStart"/>
+      <w:r>
+        <w:t>snake.insert</w:t>
+      </w:r>
+      <w:proofErr w:type="spellEnd"/>
+      <w:proofErr w:type="gramEnd"/>
+      <w:r>
+        <w:t xml:space="preserve">(0, </w:t>
+      </w:r>
+      <w:proofErr w:type="spellStart"/>
+      <w:r>
+        <w:t>new_head</w:t>
+      </w:r>
+      <w:proofErr w:type="spellEnd"/>
+      <w:r>
+        <w:t>)</w:t>
+      </w:r>
+    </w:p>
+    <w:p>
+      <w:r>
+        <w:t xml:space="preserve">            </w:t>
+      </w:r>
+      <w:proofErr w:type="spellStart"/>
+      <w:r>
+        <w:t>new_length</w:t>
+      </w:r>
+      <w:proofErr w:type="spellEnd"/>
+      <w:r>
+        <w:t xml:space="preserve"> = </w:t>
+      </w:r>
+      <w:proofErr w:type="gramStart"/>
+      <w:r>
+        <w:t>max(</w:t>
+      </w:r>
+      <w:proofErr w:type="gramEnd"/>
+      <w:r>
+        <w:t xml:space="preserve">1, </w:t>
+      </w:r>
+      <w:proofErr w:type="spellStart"/>
+      <w:r>
+        <w:t>len</w:t>
+      </w:r>
+      <w:proofErr w:type="spellEnd"/>
+      <w:r>
+        <w:t>(snake) // 2)</w:t>
+      </w:r>
+    </w:p>
+    <w:p>
+      <w:r>
+        <w:t xml:space="preserve">            snake = snake</w:t>
+      </w:r>
+      <w:proofErr w:type="gramStart"/>
+      <w:r>
+        <w:t>[:</w:t>
+      </w:r>
+      <w:proofErr w:type="spellStart"/>
+      <w:r>
+        <w:t>new</w:t>
+      </w:r>
+      <w:proofErr w:type="gramEnd"/>
+      <w:r>
+        <w:t>_length</w:t>
+      </w:r>
+      <w:proofErr w:type="spellEnd"/>
+      <w:r>
+        <w:t>]</w:t>
+      </w:r>
+    </w:p>
+    <w:p>
+      <w:r>
+        <w:t xml:space="preserve">            </w:t>
+      </w:r>
+      <w:proofErr w:type="gramStart"/>
+      <w:r>
+        <w:t>print(</w:t>
+      </w:r>
+      <w:proofErr w:type="gramEnd"/>
+      <w:r>
+        <w:t xml:space="preserve">"Hit trap! Snake length cut to half. New length:", </w:t>
+      </w:r>
+      <w:proofErr w:type="spellStart"/>
+      <w:r>
+        <w:t>len</w:t>
+      </w:r>
+      <w:proofErr w:type="spellEnd"/>
+      <w:r>
+        <w:t>(snake))</w:t>
+      </w:r>
+    </w:p>
+    <w:p>
+      <w:r>
+        <w:t xml:space="preserve">        </w:t>
+      </w:r>
+    </w:p>
+    <w:p>
+      <w:r>
+        <w:t xml:space="preserve">        # If the snake eats the apple.</w:t>
+      </w:r>
+    </w:p>
+    <w:p>
+      <w:r>
+        <w:t xml:space="preserve">        </w:t>
+      </w:r>
+      <w:proofErr w:type="spellStart"/>
+      <w:r>
+        <w:t>elif</w:t>
+      </w:r>
+      <w:proofErr w:type="spellEnd"/>
+      <w:r>
+        <w:t xml:space="preserve"> </w:t>
+      </w:r>
+      <w:proofErr w:type="spellStart"/>
+      <w:r>
+        <w:t>new_head</w:t>
+      </w:r>
+      <w:proofErr w:type="spellEnd"/>
+      <w:r>
+        <w:t xml:space="preserve"> == </w:t>
+      </w:r>
+      <w:proofErr w:type="spellStart"/>
+      <w:r>
+        <w:t>fruit_pos</w:t>
+      </w:r>
+      <w:proofErr w:type="spellEnd"/>
+      <w:r>
+        <w:t>:</w:t>
+      </w:r>
+    </w:p>
+    <w:p>
+      <w:r>
+        <w:t xml:space="preserve">            </w:t>
+      </w:r>
+      <w:proofErr w:type="spellStart"/>
+      <w:proofErr w:type="gramStart"/>
+      <w:r>
+        <w:t>snake.insert</w:t>
+      </w:r>
+      <w:proofErr w:type="spellEnd"/>
+      <w:proofErr w:type="gramEnd"/>
+      <w:r>
+        <w:t xml:space="preserve">(0, </w:t>
+      </w:r>
+      <w:proofErr w:type="spellStart"/>
+      <w:r>
+        <w:t>new_head</w:t>
+      </w:r>
+      <w:proofErr w:type="spellEnd"/>
+      <w:r>
+        <w:t>)</w:t>
+      </w:r>
+    </w:p>
+    <w:p>
+      <w:r>
+        <w:t xml:space="preserve">            if </w:t>
+      </w:r>
+      <w:proofErr w:type="spellStart"/>
+      <w:r>
+        <w:t>chirp_sound</w:t>
+      </w:r>
+      <w:proofErr w:type="spellEnd"/>
+      <w:r>
+        <w:t>:</w:t>
+      </w:r>
+    </w:p>
+    <w:p>
+      <w:r>
+        <w:t xml:space="preserve">                </w:t>
+      </w:r>
+      <w:proofErr w:type="spellStart"/>
+      <w:r>
+        <w:t>chirp_</w:t>
+      </w:r>
+      <w:proofErr w:type="gramStart"/>
+      <w:r>
+        <w:t>sound.play</w:t>
+      </w:r>
+      <w:proofErr w:type="spellEnd"/>
+      <w:proofErr w:type="gramEnd"/>
+      <w:r>
+        <w:t>()</w:t>
+      </w:r>
+    </w:p>
+    <w:p>
+      <w:r>
+        <w:t xml:space="preserve">            # Increase score based on snake length and number of traps.</w:t>
+      </w:r>
+    </w:p>
+    <w:p>
+      <w:r>
+        <w:t xml:space="preserve">            # (The harder it is, the higher the reward.)</w:t>
+      </w:r>
+    </w:p>
+    <w:p>
+      <w:r>
+        <w:t xml:space="preserve">            </w:t>
+      </w:r>
+      <w:proofErr w:type="spellStart"/>
+      <w:r>
+        <w:t>apple_reward</w:t>
+      </w:r>
+      <w:proofErr w:type="spellEnd"/>
+      <w:r>
+        <w:t xml:space="preserve"> = 10 + </w:t>
+      </w:r>
+      <w:proofErr w:type="spellStart"/>
+      <w:r>
+        <w:t>len</w:t>
+      </w:r>
+      <w:proofErr w:type="spellEnd"/>
+      <w:r>
+        <w:t xml:space="preserve">(snake) + </w:t>
+      </w:r>
+      <w:proofErr w:type="spellStart"/>
+      <w:r>
+        <w:t>len</w:t>
+      </w:r>
+      <w:proofErr w:type="spellEnd"/>
+      <w:r>
+        <w:t>(traps)</w:t>
+      </w:r>
+    </w:p>
+    <w:p>
+      <w:r>
+        <w:t xml:space="preserve">            score += </w:t>
+      </w:r>
+      <w:proofErr w:type="spellStart"/>
+      <w:r>
+        <w:t>apple_reward</w:t>
+      </w:r>
+      <w:proofErr w:type="spellEnd"/>
+    </w:p>
+    <w:p>
+      <w:r>
+        <w:t xml:space="preserve">            </w:t>
+      </w:r>
+      <w:proofErr w:type="gramStart"/>
+      <w:r>
+        <w:t>print(</w:t>
+      </w:r>
+      <w:proofErr w:type="gramEnd"/>
+      <w:r>
+        <w:t xml:space="preserve">"Apple eaten! Score increased by", </w:t>
+      </w:r>
+      <w:proofErr w:type="spellStart"/>
+      <w:r>
+        <w:t>apple_reward</w:t>
+      </w:r>
+      <w:proofErr w:type="spellEnd"/>
+      <w:r>
+        <w:t>, "New score:", score)</w:t>
+      </w:r>
+    </w:p>
+    <w:p>
+      <w:r>
+        <w:t xml:space="preserve">            # Place a new apple (avoid snake and traps), with a random color.</w:t>
+      </w:r>
+    </w:p>
+    <w:p>
+      <w:r>
+        <w:t xml:space="preserve">            </w:t>
+      </w:r>
+      <w:proofErr w:type="spellStart"/>
+      <w:r>
+        <w:t>occupied_for_fruit</w:t>
+      </w:r>
+      <w:proofErr w:type="spellEnd"/>
+      <w:r>
+        <w:t xml:space="preserve"> = set(snake) | set(traps)</w:t>
+      </w:r>
+    </w:p>
+    <w:p>
+      <w:r>
+        <w:t xml:space="preserve">            </w:t>
+      </w:r>
+      <w:proofErr w:type="spellStart"/>
+      <w:r>
+        <w:t>fruit_pos</w:t>
+      </w:r>
+      <w:proofErr w:type="spellEnd"/>
+      <w:r>
+        <w:t xml:space="preserve"> = </w:t>
+      </w:r>
+      <w:proofErr w:type="spellStart"/>
+      <w:r>
+        <w:t>get_random_free_position</w:t>
+      </w:r>
+      <w:proofErr w:type="spellEnd"/>
+      <w:r>
+        <w:t>(</w:t>
+      </w:r>
+      <w:proofErr w:type="spellStart"/>
+      <w:r>
+        <w:t>occupied_for_fruit</w:t>
+      </w:r>
+      <w:proofErr w:type="spellEnd"/>
+      <w:r>
+        <w:t>)</w:t>
+      </w:r>
+    </w:p>
+    <w:p>
+      <w:r>
+        <w:t xml:space="preserve">            </w:t>
+      </w:r>
+      <w:proofErr w:type="spellStart"/>
+      <w:r>
+        <w:t>fruit_color</w:t>
+      </w:r>
+      <w:proofErr w:type="spellEnd"/>
+      <w:r>
+        <w:t xml:space="preserve"> = </w:t>
+      </w:r>
+      <w:proofErr w:type="spellStart"/>
+      <w:proofErr w:type="gramStart"/>
+      <w:r>
+        <w:t>random.choice</w:t>
+      </w:r>
+      <w:proofErr w:type="spellEnd"/>
+      <w:proofErr w:type="gramEnd"/>
+      <w:r>
+        <w:t>(APPLE_COLORS)</w:t>
+      </w:r>
+    </w:p>
+    <w:p>
+      <w:r>
+        <w:t xml:space="preserve">        else:</w:t>
+      </w:r>
+    </w:p>
+    <w:p>
+      <w:r>
+        <w:t xml:space="preserve">            # Normal move.</w:t>
+      </w:r>
+    </w:p>
+    <w:p>
+      <w:r>
+        <w:t xml:space="preserve">            </w:t>
+      </w:r>
+      <w:proofErr w:type="spellStart"/>
+      <w:proofErr w:type="gramStart"/>
+      <w:r>
+        <w:t>snake.insert</w:t>
+      </w:r>
+      <w:proofErr w:type="spellEnd"/>
+      <w:proofErr w:type="gramEnd"/>
+      <w:r>
+        <w:t xml:space="preserve">(0, </w:t>
+      </w:r>
+      <w:proofErr w:type="spellStart"/>
+      <w:r>
+        <w:t>new_head</w:t>
+      </w:r>
+      <w:proofErr w:type="spellEnd"/>
+      <w:r>
+        <w:t>)</w:t>
+      </w:r>
+    </w:p>
+    <w:p>
+      <w:r>
+        <w:t xml:space="preserve">            </w:t>
+      </w:r>
+      <w:proofErr w:type="spellStart"/>
+      <w:proofErr w:type="gramStart"/>
+      <w:r>
+        <w:t>snake.pop</w:t>
+      </w:r>
+      <w:proofErr w:type="spellEnd"/>
+      <w:r>
+        <w:t>(</w:t>
+      </w:r>
+      <w:proofErr w:type="gramEnd"/>
+      <w:r>
+        <w:t>)</w:t>
+      </w:r>
+    </w:p>
+    <w:p/>
+    <w:p>
+      <w:r>
+        <w:t xml:space="preserve">        # ===== DRAWING =====</w:t>
+      </w:r>
+    </w:p>
+    <w:p>
+      <w:r>
+        <w:t xml:space="preserve">        </w:t>
+      </w:r>
+      <w:proofErr w:type="spellStart"/>
+      <w:proofErr w:type="gramStart"/>
+      <w:r>
+        <w:t>screen.fill</w:t>
+      </w:r>
+      <w:proofErr w:type="spellEnd"/>
+      <w:proofErr w:type="gramEnd"/>
+      <w:r>
+        <w:t>(BLACK)</w:t>
+      </w:r>
+    </w:p>
+    <w:p>
+      <w:r>
+        <w:t xml:space="preserve">        # Draw the apple.</w:t>
+      </w:r>
+    </w:p>
+    <w:p>
+      <w:r>
+        <w:t xml:space="preserve">        </w:t>
+      </w:r>
+      <w:proofErr w:type="spellStart"/>
+      <w:proofErr w:type="gramStart"/>
+      <w:r>
+        <w:t>pygame.draw</w:t>
+      </w:r>
+      <w:proofErr w:type="gramEnd"/>
+      <w:r>
+        <w:t>.rect</w:t>
+      </w:r>
+      <w:proofErr w:type="spellEnd"/>
+      <w:r>
+        <w:t xml:space="preserve">(screen, </w:t>
+      </w:r>
+      <w:proofErr w:type="spellStart"/>
+      <w:r>
+        <w:t>fruit_color</w:t>
+      </w:r>
+      <w:proofErr w:type="spellEnd"/>
+      <w:r>
+        <w:t>, (</w:t>
+      </w:r>
+      <w:proofErr w:type="spellStart"/>
+      <w:r>
+        <w:t>fruit_pos</w:t>
+      </w:r>
+      <w:proofErr w:type="spellEnd"/>
+      <w:r>
+        <w:t xml:space="preserve">[0] * CELL_SIZE, </w:t>
+      </w:r>
+      <w:proofErr w:type="spellStart"/>
+      <w:r>
+        <w:t>fruit_pos</w:t>
+      </w:r>
+      <w:proofErr w:type="spellEnd"/>
+      <w:r>
+        <w:t>[1] * CELL_SIZE, CELL_SIZE, CELL_SIZE))</w:t>
+      </w:r>
+    </w:p>
+    <w:p>
+      <w:r>
+        <w:t xml:space="preserve">        # Draw the traps.</w:t>
+      </w:r>
+    </w:p>
+    <w:p>
+      <w:r>
+        <w:t xml:space="preserve">        for trap in traps:</w:t>
+      </w:r>
+    </w:p>
+    <w:p>
+      <w:r>
+        <w:t xml:space="preserve">            </w:t>
+      </w:r>
+      <w:proofErr w:type="spellStart"/>
+      <w:proofErr w:type="gramStart"/>
+      <w:r>
+        <w:t>pygame.draw</w:t>
+      </w:r>
+      <w:proofErr w:type="gramEnd"/>
+      <w:r>
+        <w:t>.rect</w:t>
+      </w:r>
+      <w:proofErr w:type="spellEnd"/>
+      <w:r>
+        <w:t>(screen, PURPLE, (trap[0] * CELL_SIZE, trap[1] * CELL_SIZE, CELL_SIZE, CELL_SIZE))</w:t>
+      </w:r>
+    </w:p>
+    <w:p>
+      <w:r>
+        <w:t xml:space="preserve">        # Draw the snake.</w:t>
+      </w:r>
+    </w:p>
+    <w:p>
+      <w:r>
+        <w:t xml:space="preserve">        for segment in snake:</w:t>
+      </w:r>
+    </w:p>
+    <w:p>
+      <w:r>
+        <w:t xml:space="preserve">            </w:t>
+      </w:r>
+      <w:proofErr w:type="spellStart"/>
+      <w:proofErr w:type="gramStart"/>
+      <w:r>
+        <w:t>pygame.draw</w:t>
+      </w:r>
+      <w:proofErr w:type="gramEnd"/>
+      <w:r>
+        <w:t>.rect</w:t>
+      </w:r>
+      <w:proofErr w:type="spellEnd"/>
+      <w:r>
+        <w:t>(screen, GREEN, (segment[0] * CELL_SIZE, segment[1] * CELL_SIZE, CELL_SIZE, CELL_SIZE))</w:t>
+      </w:r>
+    </w:p>
+    <w:p>
+      <w:r>
+        <w:t xml:space="preserve">        # Draw grid lines.</w:t>
+      </w:r>
+    </w:p>
+    <w:p>
+      <w:r>
+        <w:t xml:space="preserve">        </w:t>
+      </w:r>
+      <w:proofErr w:type="spellStart"/>
+      <w:r>
+        <w:t>draw_grid</w:t>
+      </w:r>
+      <w:proofErr w:type="spellEnd"/>
+      <w:r>
+        <w:t>(screen)</w:t>
+      </w:r>
+    </w:p>
+    <w:p>
+      <w:r>
+        <w:t xml:space="preserve">        # Draw the score.</w:t>
+      </w:r>
+    </w:p>
+    <w:p>
+      <w:r>
+        <w:t xml:space="preserve">        </w:t>
+      </w:r>
+      <w:proofErr w:type="spellStart"/>
+      <w:r>
+        <w:t>score_text</w:t>
+      </w:r>
+      <w:proofErr w:type="spellEnd"/>
+      <w:r>
+        <w:t xml:space="preserve"> = </w:t>
+      </w:r>
+      <w:proofErr w:type="spellStart"/>
+      <w:proofErr w:type="gramStart"/>
+      <w:r>
+        <w:t>font.render</w:t>
+      </w:r>
+      <w:proofErr w:type="spellEnd"/>
+      <w:proofErr w:type="gramEnd"/>
+      <w:r>
+        <w:t>("Score: " + str(score), True, WHITE)</w:t>
+      </w:r>
+    </w:p>
+    <w:p>
+      <w:r>
+        <w:t xml:space="preserve">        </w:t>
+      </w:r>
+      <w:proofErr w:type="spellStart"/>
+      <w:proofErr w:type="gramStart"/>
+      <w:r>
+        <w:t>screen.blit</w:t>
+      </w:r>
+      <w:proofErr w:type="spellEnd"/>
+      <w:proofErr w:type="gramEnd"/>
+      <w:r>
+        <w:t>(</w:t>
+      </w:r>
+      <w:proofErr w:type="spellStart"/>
+      <w:r>
+        <w:t>score_text</w:t>
+      </w:r>
+      <w:proofErr w:type="spellEnd"/>
+      <w:r>
+        <w:t>, (10, 10))</w:t>
+      </w:r>
+    </w:p>
+    <w:p>
+      <w:r>
+        <w:t xml:space="preserve">        </w:t>
+      </w:r>
+      <w:proofErr w:type="spellStart"/>
+      <w:proofErr w:type="gramStart"/>
+      <w:r>
+        <w:t>pygame.display</w:t>
+      </w:r>
+      <w:proofErr w:type="gramEnd"/>
+      <w:r>
+        <w:t>.update</w:t>
+      </w:r>
+      <w:proofErr w:type="spellEnd"/>
+      <w:r>
+        <w:t>()</w:t>
+      </w:r>
+    </w:p>
+    <w:p/>
+    <w:p>
+      <w:r>
+        <w:t xml:space="preserve">    </w:t>
+      </w:r>
+      <w:proofErr w:type="spellStart"/>
+      <w:proofErr w:type="gramStart"/>
+      <w:r>
+        <w:t>pygame.quit</w:t>
+      </w:r>
+      <w:proofErr w:type="spellEnd"/>
+      <w:proofErr w:type="gramEnd"/>
+      <w:r>
+        <w:t>()</w:t>
+      </w:r>
+    </w:p>
+    <w:p>
+      <w:r>
+        <w:t xml:space="preserve">    </w:t>
+      </w:r>
+      <w:proofErr w:type="spellStart"/>
+      <w:proofErr w:type="gramStart"/>
+      <w:r>
+        <w:t>sys.exit</w:t>
+      </w:r>
+      <w:proofErr w:type="spellEnd"/>
+      <w:proofErr w:type="gramEnd"/>
+      <w:r>
+        <w:t>()</w:t>
+      </w:r>
+    </w:p>
+    <w:p/>
+    <w:p>
+      <w:r>
+        <w:lastRenderedPageBreak/>
+        <w:t>if __name__ == "__main__":</w:t>
+      </w:r>
+    </w:p>
+    <w:p>
+      <w:r>
+        <w:t xml:space="preserve">    </w:t>
+      </w:r>
+      <w:proofErr w:type="gramStart"/>
+      <w:r>
+        <w:t>main(</w:t>
+      </w:r>
+      <w:proofErr w:type="gramEnd"/>
+      <w:r>
+        <w:t>)</w:t>
+      </w:r>
+    </w:p>
+    <w:p>
+      <w:pPr>
+        <w:pBdr>
+          <w:bottom w:val="double" w:sz="6" w:space="1" w:color="auto"/>
+        </w:pBdr>
+      </w:pPr>
+    </w:p>
+    <w:p>
+      <w:pPr>
+        <w:rPr>
+          <w:b/>
+          <w:bCs/>
+        </w:rPr>
+      </w:pPr>
+      <w:r>
+        <w:rPr>
+          <w:b/>
+          <w:bCs/>
+        </w:rPr>
+        <w:t>Explanation of Key Changes</w:t>
+      </w:r>
+    </w:p>
+    <w:p>
+      <w:pPr>
+        <w:numPr>
+          <w:ilvl w:val="0"/>
+          <w:numId w:val="3"/>
+        </w:numPr>
+      </w:pPr>
+      <w:r>
+        <w:rPr>
+          <w:b/>
+          <w:bCs/>
+        </w:rPr>
+        <w:t>Scoring:</w:t>
+      </w:r>
+      <w:r>
+        <w:br/>
+        <w:t>A score variable is initialized at 0. Each time an apple is eaten, the score increases by</w:t>
+      </w:r>
+    </w:p>
+    <w:p>
+      <w:pPr>
+        <w:rPr>
+          <w:i/>
+          <w:iCs/>
+        </w:rPr>
+      </w:pPr>
+      <w:proofErr w:type="spellStart"/>
+      <w:r>
+        <w:rPr>
+          <w:i/>
+          <w:iCs/>
+        </w:rPr>
+        <w:t>apple_reward</w:t>
+      </w:r>
+      <w:proofErr w:type="spellEnd"/>
+      <w:r>
+        <w:rPr>
+          <w:i/>
+          <w:iCs/>
+        </w:rPr>
+        <w:t xml:space="preserve"> = 10 + </w:t>
+      </w:r>
+      <w:proofErr w:type="spellStart"/>
+      <w:r>
+        <w:rPr>
+          <w:i/>
+          <w:iCs/>
+        </w:rPr>
+        <w:t>len</w:t>
+      </w:r>
+      <w:proofErr w:type="spellEnd"/>
+      <w:r>
+        <w:rPr>
+          <w:i/>
+          <w:iCs/>
+        </w:rPr>
+        <w:t xml:space="preserve">(snake) + </w:t>
+      </w:r>
+      <w:proofErr w:type="spellStart"/>
+      <w:r>
+        <w:rPr>
+          <w:i/>
+          <w:iCs/>
+        </w:rPr>
+        <w:t>len</w:t>
+      </w:r>
+      <w:proofErr w:type="spellEnd"/>
+      <w:r>
+        <w:rPr>
+          <w:i/>
+          <w:iCs/>
+        </w:rPr>
+        <w:t>(traps)</w:t>
+      </w:r>
+    </w:p>
+    <w:p>
+      <w:pPr>
+        <w:rPr>
+          <w:i/>
+          <w:iCs/>
+        </w:rPr>
+      </w:pPr>
+    </w:p>
+    <w:p>
+      <w:r>
+        <w:t xml:space="preserve">This means that as the snake grows longer and more traps appear, the reward per apple increases. The score is rendered on the screen using a </w:t>
+      </w:r>
+      <w:proofErr w:type="spellStart"/>
+      <w:r>
+        <w:t>Pygame</w:t>
+      </w:r>
+      <w:proofErr w:type="spellEnd"/>
+      <w:r>
+        <w:t xml:space="preserve"> font.</w:t>
+      </w:r>
+    </w:p>
+    <w:p>
+      <w:pPr>
+        <w:numPr>
+          <w:ilvl w:val="0"/>
+          <w:numId w:val="3"/>
+        </w:numPr>
+      </w:pPr>
+      <w:r>
+        <w:rPr>
+          <w:b/>
+          <w:bCs/>
+        </w:rPr>
+        <w:t>Random Apple Colors:</w:t>
+      </w:r>
+      <w:r>
+        <w:br/>
+        <w:t>When placing an apple, the code randomly picks a color from the list APPLE_COLORS. This gives the apples variety while ensuring the colors don’t conflict with the snake (GREEN), traps (PURPLE), grid (WHITE), or background (BLACK).</w:t>
+      </w:r>
+    </w:p>
+    <w:p>
+      <w:pPr>
+        <w:numPr>
+          <w:ilvl w:val="0"/>
+          <w:numId w:val="3"/>
+        </w:numPr>
+      </w:pPr>
+      <w:r>
+        <w:rPr>
+          <w:b/>
+          <w:bCs/>
+        </w:rPr>
+        <w:t>Crash Sound Effects:</w:t>
+      </w:r>
+      <w:r>
+        <w:br/>
+        <w:t xml:space="preserve">A helper function </w:t>
+      </w:r>
+      <w:proofErr w:type="spellStart"/>
+      <w:r>
+        <w:t>play_crash_</w:t>
+      </w:r>
+      <w:proofErr w:type="gramStart"/>
+      <w:r>
+        <w:t>sound</w:t>
+      </w:r>
+      <w:proofErr w:type="spellEnd"/>
+      <w:r>
+        <w:t>(</w:t>
+      </w:r>
+      <w:proofErr w:type="gramEnd"/>
+      <w:r>
+        <w:t xml:space="preserve">) plays the crash.wav sound 2–3 times consecutively with a short delay (300 </w:t>
+      </w:r>
+      <w:proofErr w:type="spellStart"/>
+      <w:r>
+        <w:t>ms</w:t>
+      </w:r>
+      <w:proofErr w:type="spellEnd"/>
+      <w:r>
+        <w:t>) between plays. This function is called when the snake collides with itself (game over) or when it hits a trap (which cuts its length to half).</w:t>
+      </w:r>
+    </w:p>
+    <w:p>
+      <w:r>
+        <w:t>Enjoy this enhanced version of the self</w:t>
+      </w:r>
+      <w:r>
+        <w:noBreakHyphen/>
+        <w:t>playing Snake game that now rewards riskier play and features more audio/visual variety!</w:t>
       </w:r>
     </w:p>
     <w:p/>
@@ -3073,6 +6871,267 @@
 <file path=word/numbering.xml><?xml version="1.0" encoding="utf-8"?>
 <w:numbering xmlns:wpc="http://schemas.microsoft.com/office/word/2010/wordprocessingCanvas" xmlns:cx="http://schemas.microsoft.com/office/drawing/2014/chartex" xmlns:cx1="http://schemas.microsoft.com/office/drawing/2015/9/8/chartex" xmlns:cx2="http://schemas.microsoft.com/office/drawing/2015/10/21/chartex" xmlns:cx3="http://schemas.microsoft.com/office/drawing/2016/5/9/chartex" xmlns:cx4="http://schemas.microsoft.com/office/drawing/2016/5/10/chartex" xmlns:cx5="http://schemas.microsoft.com/office/drawing/2016/5/11/chartex" xmlns:cx6="http://schemas.microsoft.com/office/drawing/2016/5/12/chartex" xmlns:cx7="http://schemas.microsoft.com/office/drawing/2016/5/13/chartex" xmlns:cx8="http://schemas.microsoft.com/office/drawing/2016/5/14/chartex" xmlns:mc="http://schemas.openxmlformats.org/markup-compatibility/2006" xmlns:aink="http://schemas.microsoft.com/office/drawing/2016/ink" xmlns:am3d="http://schemas.microsoft.com/office/drawing/2017/model3d" xmlns:o="urn:schemas-microsoft-com:office:office" xmlns:oel="http://schemas.microsoft.com/office/2019/extlst" xmlns:r="http://schemas.openxmlformats.org/officeDocument/2006/relationships" xmlns:m="http://schemas.openxmlformats.org/officeDocument/2006/math" xmlns:v="urn:schemas-microsoft-com:vml" xmlns:wp14="http://schemas.microsoft.com/office/word/2010/wordprocessingDrawing" xmlns:wp="http://schemas.openxmlformats.org/drawingml/2006/wordprocessingDrawing" xmlns:w10="urn:schemas-microsoft-com:office:word" xmlns:w="http://schemas.openxmlformats.org/wordprocessingml/2006/main" xmlns:w14="http://schemas.microsoft.com/office/word/2010/wordml" xmlns:w15="http://schemas.microsoft.com/office/word/2012/wordml" xmlns:w16cex="http://schemas.microsoft.com/office/word/2018/wordml/cex" xmlns:w16cid="http://schemas.microsoft.com/office/word/2016/wordml/cid" xmlns:w16="http://schemas.microsoft.com/office/word/2018/wordml" xmlns:w16sdtdh="http://schemas.microsoft.com/office/word/2020/wordml/sdtdatahash" xmlns:w16se="http://schemas.microsoft.com/office/word/2015/wordml/symex" xmlns:wpg="http://schemas.microsoft.com/office/word/2010/wordprocessingGroup" xmlns:wpi="http://schemas.microsoft.com/office/word/2010/wordprocessingInk" xmlns:wne="http://schemas.microsoft.com/office/word/2006/wordml" xmlns:wps="http://schemas.microsoft.com/office/word/2010/wordprocessingShape" mc:Ignorable="w14 w15 w16se w16cid w16 w16cex w16sdtdh wp14">
   <w:abstractNum w:abstractNumId="0" w15:restartNumberingAfterBreak="0">
+    <w:nsid w:val="189D0707"/>
+    <w:multiLevelType w:val="multilevel"/>
+    <w:tmpl w:val="73529134"/>
+    <w:lvl w:ilvl="0">
+      <w:start w:val="1"/>
+      <w:numFmt w:val="bullet"/>
+      <w:lvlText w:val=""/>
+      <w:lvlJc w:val="left"/>
+      <w:pPr>
+        <w:tabs>
+          <w:tab w:val="num" w:pos="720"/>
+        </w:tabs>
+        <w:ind w:left="720" w:hanging="360"/>
+      </w:pPr>
+      <w:rPr>
+        <w:rFonts w:ascii="Symbol" w:hAnsi="Symbol" w:hint="default"/>
+        <w:sz w:val="20"/>
+      </w:rPr>
+    </w:lvl>
+    <w:lvl w:ilvl="1" w:tentative="1">
+      <w:start w:val="1"/>
+      <w:numFmt w:val="bullet"/>
+      <w:lvlText w:val="o"/>
+      <w:lvlJc w:val="left"/>
+      <w:pPr>
+        <w:tabs>
+          <w:tab w:val="num" w:pos="1440"/>
+        </w:tabs>
+        <w:ind w:left="1440" w:hanging="360"/>
+      </w:pPr>
+      <w:rPr>
+        <w:rFonts w:ascii="Courier New" w:hAnsi="Courier New" w:hint="default"/>
+        <w:sz w:val="20"/>
+      </w:rPr>
+    </w:lvl>
+    <w:lvl w:ilvl="2" w:tentative="1">
+      <w:start w:val="1"/>
+      <w:numFmt w:val="bullet"/>
+      <w:lvlText w:val=""/>
+      <w:lvlJc w:val="left"/>
+      <w:pPr>
+        <w:tabs>
+          <w:tab w:val="num" w:pos="2160"/>
+        </w:tabs>
+        <w:ind w:left="2160" w:hanging="360"/>
+      </w:pPr>
+      <w:rPr>
+        <w:rFonts w:ascii="Wingdings" w:hAnsi="Wingdings" w:hint="default"/>
+        <w:sz w:val="20"/>
+      </w:rPr>
+    </w:lvl>
+    <w:lvl w:ilvl="3" w:tentative="1">
+      <w:start w:val="1"/>
+      <w:numFmt w:val="bullet"/>
+      <w:lvlText w:val=""/>
+      <w:lvlJc w:val="left"/>
+      <w:pPr>
+        <w:tabs>
+          <w:tab w:val="num" w:pos="2880"/>
+        </w:tabs>
+        <w:ind w:left="2880" w:hanging="360"/>
+      </w:pPr>
+      <w:rPr>
+        <w:rFonts w:ascii="Wingdings" w:hAnsi="Wingdings" w:hint="default"/>
+        <w:sz w:val="20"/>
+      </w:rPr>
+    </w:lvl>
+    <w:lvl w:ilvl="4" w:tentative="1">
+      <w:start w:val="1"/>
+      <w:numFmt w:val="bullet"/>
+      <w:lvlText w:val=""/>
+      <w:lvlJc w:val="left"/>
+      <w:pPr>
+        <w:tabs>
+          <w:tab w:val="num" w:pos="3600"/>
+        </w:tabs>
+        <w:ind w:left="3600" w:hanging="360"/>
+      </w:pPr>
+      <w:rPr>
+        <w:rFonts w:ascii="Wingdings" w:hAnsi="Wingdings" w:hint="default"/>
+        <w:sz w:val="20"/>
+      </w:rPr>
+    </w:lvl>
+    <w:lvl w:ilvl="5" w:tentative="1">
+      <w:start w:val="1"/>
+      <w:numFmt w:val="bullet"/>
+      <w:lvlText w:val=""/>
+      <w:lvlJc w:val="left"/>
+      <w:pPr>
+        <w:tabs>
+          <w:tab w:val="num" w:pos="4320"/>
+        </w:tabs>
+        <w:ind w:left="4320" w:hanging="360"/>
+      </w:pPr>
+      <w:rPr>
+        <w:rFonts w:ascii="Wingdings" w:hAnsi="Wingdings" w:hint="default"/>
+        <w:sz w:val="20"/>
+      </w:rPr>
+    </w:lvl>
+    <w:lvl w:ilvl="6" w:tentative="1">
+      <w:start w:val="1"/>
+      <w:numFmt w:val="bullet"/>
+      <w:lvlText w:val=""/>
+      <w:lvlJc w:val="left"/>
+      <w:pPr>
+        <w:tabs>
+          <w:tab w:val="num" w:pos="5040"/>
+        </w:tabs>
+        <w:ind w:left="5040" w:hanging="360"/>
+      </w:pPr>
+      <w:rPr>
+        <w:rFonts w:ascii="Wingdings" w:hAnsi="Wingdings" w:hint="default"/>
+        <w:sz w:val="20"/>
+      </w:rPr>
+    </w:lvl>
+    <w:lvl w:ilvl="7" w:tentative="1">
+      <w:start w:val="1"/>
+      <w:numFmt w:val="bullet"/>
+      <w:lvlText w:val=""/>
+      <w:lvlJc w:val="left"/>
+      <w:pPr>
+        <w:tabs>
+          <w:tab w:val="num" w:pos="5760"/>
+        </w:tabs>
+        <w:ind w:left="5760" w:hanging="360"/>
+      </w:pPr>
+      <w:rPr>
+        <w:rFonts w:ascii="Wingdings" w:hAnsi="Wingdings" w:hint="default"/>
+        <w:sz w:val="20"/>
+      </w:rPr>
+    </w:lvl>
+    <w:lvl w:ilvl="8" w:tentative="1">
+      <w:start w:val="1"/>
+      <w:numFmt w:val="bullet"/>
+      <w:lvlText w:val=""/>
+      <w:lvlJc w:val="left"/>
+      <w:pPr>
+        <w:tabs>
+          <w:tab w:val="num" w:pos="6480"/>
+        </w:tabs>
+        <w:ind w:left="6480" w:hanging="360"/>
+      </w:pPr>
+      <w:rPr>
+        <w:rFonts w:ascii="Wingdings" w:hAnsi="Wingdings" w:hint="default"/>
+        <w:sz w:val="20"/>
+      </w:rPr>
+    </w:lvl>
+  </w:abstractNum>
+  <w:abstractNum w:abstractNumId="1" w15:restartNumberingAfterBreak="0">
+    <w:nsid w:val="25CA71C5"/>
+    <w:multiLevelType w:val="hybridMultilevel"/>
+    <w:tmpl w:val="68AC05CE"/>
+    <w:lvl w:ilvl="0" w:tplc="B44098D4">
+      <w:numFmt w:val="bullet"/>
+      <w:lvlText w:val=""/>
+      <w:lvlJc w:val="left"/>
+      <w:pPr>
+        <w:ind w:left="720" w:hanging="360"/>
+      </w:pPr>
+      <w:rPr>
+        <w:rFonts w:ascii="Symbol" w:eastAsiaTheme="minorHAnsi" w:hAnsi="Symbol" w:cstheme="minorBidi" w:hint="default"/>
+      </w:rPr>
+    </w:lvl>
+    <w:lvl w:ilvl="1" w:tplc="04090003" w:tentative="1">
+      <w:start w:val="1"/>
+      <w:numFmt w:val="bullet"/>
+      <w:lvlText w:val="o"/>
+      <w:lvlJc w:val="left"/>
+      <w:pPr>
+        <w:ind w:left="1440" w:hanging="360"/>
+      </w:pPr>
+      <w:rPr>
+        <w:rFonts w:ascii="Courier New" w:hAnsi="Courier New" w:cs="Courier New" w:hint="default"/>
+      </w:rPr>
+    </w:lvl>
+    <w:lvl w:ilvl="2" w:tplc="04090005" w:tentative="1">
+      <w:start w:val="1"/>
+      <w:numFmt w:val="bullet"/>
+      <w:lvlText w:val=""/>
+      <w:lvlJc w:val="left"/>
+      <w:pPr>
+        <w:ind w:left="2160" w:hanging="360"/>
+      </w:pPr>
+      <w:rPr>
+        <w:rFonts w:ascii="Wingdings" w:hAnsi="Wingdings" w:hint="default"/>
+      </w:rPr>
+    </w:lvl>
+    <w:lvl w:ilvl="3" w:tplc="04090001" w:tentative="1">
+      <w:start w:val="1"/>
+      <w:numFmt w:val="bullet"/>
+      <w:lvlText w:val=""/>
+      <w:lvlJc w:val="left"/>
+      <w:pPr>
+        <w:ind w:left="2880" w:hanging="360"/>
+      </w:pPr>
+      <w:rPr>
+        <w:rFonts w:ascii="Symbol" w:hAnsi="Symbol" w:hint="default"/>
+      </w:rPr>
+    </w:lvl>
+    <w:lvl w:ilvl="4" w:tplc="04090003" w:tentative="1">
+      <w:start w:val="1"/>
+      <w:numFmt w:val="bullet"/>
+      <w:lvlText w:val="o"/>
+      <w:lvlJc w:val="left"/>
+      <w:pPr>
+        <w:ind w:left="3600" w:hanging="360"/>
+      </w:pPr>
+      <w:rPr>
+        <w:rFonts w:ascii="Courier New" w:hAnsi="Courier New" w:cs="Courier New" w:hint="default"/>
+      </w:rPr>
+    </w:lvl>
+    <w:lvl w:ilvl="5" w:tplc="04090005" w:tentative="1">
+      <w:start w:val="1"/>
+      <w:numFmt w:val="bullet"/>
+      <w:lvlText w:val=""/>
+      <w:lvlJc w:val="left"/>
+      <w:pPr>
+        <w:ind w:left="4320" w:hanging="360"/>
+      </w:pPr>
+      <w:rPr>
+        <w:rFonts w:ascii="Wingdings" w:hAnsi="Wingdings" w:hint="default"/>
+      </w:rPr>
+    </w:lvl>
+    <w:lvl w:ilvl="6" w:tplc="04090001" w:tentative="1">
+      <w:start w:val="1"/>
+      <w:numFmt w:val="bullet"/>
+      <w:lvlText w:val=""/>
+      <w:lvlJc w:val="left"/>
+      <w:pPr>
+        <w:ind w:left="5040" w:hanging="360"/>
+      </w:pPr>
+      <w:rPr>
+        <w:rFonts w:ascii="Symbol" w:hAnsi="Symbol" w:hint="default"/>
+      </w:rPr>
+    </w:lvl>
+    <w:lvl w:ilvl="7" w:tplc="04090003" w:tentative="1">
+      <w:start w:val="1"/>
+      <w:numFmt w:val="bullet"/>
+      <w:lvlText w:val="o"/>
+      <w:lvlJc w:val="left"/>
+      <w:pPr>
+        <w:ind w:left="5760" w:hanging="360"/>
+      </w:pPr>
+      <w:rPr>
+        <w:rFonts w:ascii="Courier New" w:hAnsi="Courier New" w:cs="Courier New" w:hint="default"/>
+      </w:rPr>
+    </w:lvl>
+    <w:lvl w:ilvl="8" w:tplc="04090005" w:tentative="1">
+      <w:start w:val="1"/>
+      <w:numFmt w:val="bullet"/>
+      <w:lvlText w:val=""/>
+      <w:lvlJc w:val="left"/>
+      <w:pPr>
+        <w:ind w:left="6480" w:hanging="360"/>
+      </w:pPr>
+      <w:rPr>
+        <w:rFonts w:ascii="Wingdings" w:hAnsi="Wingdings" w:hint="default"/>
+      </w:rPr>
+    </w:lvl>
+  </w:abstractNum>
+  <w:abstractNum w:abstractNumId="2" w15:restartNumberingAfterBreak="0">
     <w:nsid w:val="3FA27022"/>
     <w:multiLevelType w:val="multilevel"/>
     <w:tmpl w:val="31E449D4"/>
@@ -3190,6 +7249,12 @@
     </w:lvl>
   </w:abstractNum>
   <w:num w:numId="1" w16cid:durableId="1809860931">
+    <w:abstractNumId w:val="2"/>
+  </w:num>
+  <w:num w:numId="2" w16cid:durableId="546640">
+    <w:abstractNumId w:val="1"/>
+  </w:num>
+  <w:num w:numId="3" w16cid:durableId="271323480">
     <w:abstractNumId w:val="0"/>
   </w:num>
 </w:numbering>

</xml_diff>